<commit_message>
pseudo code for events
</commit_message>
<xml_diff>
--- a/docs/events_documentation.docx
+++ b/docs/events_documentation.docx
@@ -180,6 +180,46 @@
           <w:sz w:val="22"/>
           <w:szCs w:val="22"/>
         </w:rPr>
+        <w:t>Each first level if statement</w:t>
+      </w:r>
+      <w:r>
+        <w:rPr>
+          <w:rFonts w:ascii="Arial" w:hAnsi="Arial" w:cs="Arial"/>
+          <w:sz w:val="22"/>
+          <w:szCs w:val="22"/>
+        </w:rPr>
+        <w:t xml:space="preserve"> or time listener</w:t>
+      </w:r>
+      <w:r>
+        <w:rPr>
+          <w:rFonts w:ascii="Arial" w:hAnsi="Arial" w:cs="Arial"/>
+          <w:sz w:val="22"/>
+          <w:szCs w:val="22"/>
+        </w:rPr>
+        <w:t xml:space="preserve"> is translated into a separate even</w:t>
+      </w:r>
+      <w:r>
+        <w:rPr>
+          <w:rFonts w:ascii="Arial" w:hAnsi="Arial" w:cs="Arial"/>
+          <w:sz w:val="22"/>
+          <w:szCs w:val="22"/>
+        </w:rPr>
+        <w:t>t</w:t>
+      </w:r>
+      <w:r>
+        <w:rPr>
+          <w:rFonts w:ascii="Arial" w:hAnsi="Arial" w:cs="Arial"/>
+          <w:sz w:val="22"/>
+          <w:szCs w:val="22"/>
+        </w:rPr>
+        <w:t xml:space="preserve">. </w:t>
+      </w:r>
+      <w:r>
+        <w:rPr>
+          <w:rFonts w:ascii="Arial" w:hAnsi="Arial" w:cs="Arial"/>
+          <w:sz w:val="22"/>
+          <w:szCs w:val="22"/>
+        </w:rPr>
         <w:t xml:space="preserve">The code inside the main scope of the script is </w:t>
       </w:r>
       <w:r>
@@ -188,7 +228,23 @@
           <w:sz w:val="22"/>
           <w:szCs w:val="22"/>
         </w:rPr>
-        <w:t>always translated into a dormant event. In order to trigger</w:t>
+        <w:t>always translated into a dormant event</w:t>
+      </w:r>
+      <w:r>
+        <w:rPr>
+          <w:rFonts w:ascii="Arial" w:hAnsi="Arial" w:cs="Arial"/>
+          <w:sz w:val="22"/>
+          <w:szCs w:val="22"/>
+        </w:rPr>
+        <w:t xml:space="preserve"> (or more if it is separated by triggerable event’s scope)</w:t>
+      </w:r>
+      <w:r>
+        <w:rPr>
+          <w:rFonts w:ascii="Arial" w:hAnsi="Arial" w:cs="Arial"/>
+          <w:sz w:val="22"/>
+          <w:szCs w:val="22"/>
+        </w:rPr>
+        <w:t>. In order to trigger</w:t>
       </w:r>
       <w:r>
         <w:rPr>
@@ -1086,7 +1142,25 @@
           <w:sz w:val="22"/>
           <w:szCs w:val="22"/>
         </w:rPr>
-        <w:t>objects.[object_id].[module].[</w:t>
+        <w:t>objects.[</w:t>
+      </w:r>
+      <w:proofErr w:type="spellStart"/>
+      <w:r>
+        <w:rPr>
+          <w:rFonts w:ascii="Arial" w:hAnsi="Arial" w:cs="Arial"/>
+          <w:sz w:val="22"/>
+          <w:szCs w:val="22"/>
+        </w:rPr>
+        <w:t>object_id</w:t>
+      </w:r>
+      <w:proofErr w:type="spellEnd"/>
+      <w:r>
+        <w:rPr>
+          <w:rFonts w:ascii="Arial" w:hAnsi="Arial" w:cs="Arial"/>
+          <w:sz w:val="22"/>
+          <w:szCs w:val="22"/>
+        </w:rPr>
+        <w:t>].[module].[</w:t>
       </w:r>
       <w:proofErr w:type="spellStart"/>
       <w:r>
@@ -1396,6 +1470,7 @@
           <w:sz w:val="22"/>
           <w:szCs w:val="22"/>
         </w:rPr>
+        <w:lastRenderedPageBreak/>
         <w:t xml:space="preserve">Context can be </w:t>
       </w:r>
       <w:r>
@@ -1480,7 +1555,6 @@
           <w:sz w:val="22"/>
           <w:szCs w:val="22"/>
         </w:rPr>
-        <w:lastRenderedPageBreak/>
         <w:t xml:space="preserve">let bob = </w:t>
       </w:r>
       <w:proofErr w:type="spellStart"/>
@@ -2632,6 +2706,7 @@
           <w:sz w:val="22"/>
           <w:szCs w:val="22"/>
         </w:rPr>
+        <w:lastRenderedPageBreak/>
         <w:t xml:space="preserve">Variables – with </w:t>
       </w:r>
       <w:proofErr w:type="spellStart"/>
@@ -2696,7 +2771,6 @@
           <w:sz w:val="22"/>
           <w:szCs w:val="22"/>
         </w:rPr>
-        <w:lastRenderedPageBreak/>
         <w:t xml:space="preserve">Editable Text Fields – with </w:t>
       </w:r>
       <w:proofErr w:type="spellStart"/>
@@ -2764,7 +2838,25 @@
           <w:sz w:val="22"/>
           <w:szCs w:val="22"/>
         </w:rPr>
-        <w:t xml:space="preserve">(string object_id), </w:t>
+        <w:t xml:space="preserve">(string </w:t>
+      </w:r>
+      <w:proofErr w:type="spellStart"/>
+      <w:r>
+        <w:rPr>
+          <w:rFonts w:ascii="Arial" w:hAnsi="Arial" w:cs="Arial"/>
+          <w:sz w:val="22"/>
+          <w:szCs w:val="22"/>
+        </w:rPr>
+        <w:t>object_id</w:t>
+      </w:r>
+      <w:proofErr w:type="spellEnd"/>
+      <w:r>
+        <w:rPr>
+          <w:rFonts w:ascii="Arial" w:hAnsi="Arial" w:cs="Arial"/>
+          <w:sz w:val="22"/>
+          <w:szCs w:val="22"/>
+        </w:rPr>
+        <w:t xml:space="preserve">), </w:t>
       </w:r>
     </w:p>
     <w:p>
@@ -3023,17 +3115,260 @@
         <w:spacing w:before="0" w:beforeAutospacing="0" w:after="160" w:afterAutospacing="0"/>
         <w:rPr>
           <w:rFonts w:ascii="Arial" w:hAnsi="Arial" w:cs="Arial"/>
-          <w:sz w:val="22"/>
-          <w:szCs w:val="22"/>
-        </w:rPr>
-      </w:pPr>
-      <w:r>
-        <w:rPr>
-          <w:rFonts w:ascii="Arial" w:hAnsi="Arial" w:cs="Arial"/>
-          <w:sz w:val="22"/>
-          <w:szCs w:val="22"/>
-        </w:rPr>
-        <w:t>aa</w:t>
+          <w:color w:val="2E74B5" w:themeColor="accent5" w:themeShade="BF"/>
+          <w:sz w:val="22"/>
+          <w:szCs w:val="22"/>
+        </w:rPr>
+      </w:pPr>
+      <w:r>
+        <w:rPr>
+          <w:rFonts w:ascii="Arial" w:hAnsi="Arial" w:cs="Arial"/>
+          <w:color w:val="2E74B5" w:themeColor="accent5" w:themeShade="BF"/>
+          <w:sz w:val="22"/>
+          <w:szCs w:val="22"/>
+        </w:rPr>
+        <w:t>The order of actions in the engine loop:</w:t>
+      </w:r>
+    </w:p>
+    <w:p>
+      <w:pPr>
+        <w:pStyle w:val="NormalWeb"/>
+        <w:ind w:left="720"/>
+        <w:rPr>
+          <w:rFonts w:ascii="Arial" w:hAnsi="Arial" w:cs="Arial"/>
+          <w:color w:val="2E74B5" w:themeColor="accent5" w:themeShade="BF"/>
+          <w:sz w:val="22"/>
+          <w:szCs w:val="22"/>
+        </w:rPr>
+      </w:pPr>
+      <w:r>
+        <w:rPr>
+          <w:rFonts w:ascii="Arial" w:hAnsi="Arial" w:cs="Arial"/>
+          <w:color w:val="2E74B5" w:themeColor="accent5" w:themeShade="BF"/>
+          <w:sz w:val="22"/>
+          <w:szCs w:val="22"/>
+        </w:rPr>
+        <w:t>-</w:t>
+      </w:r>
+      <w:r>
+        <w:rPr>
+          <w:rFonts w:ascii="Arial" w:hAnsi="Arial" w:cs="Arial"/>
+          <w:color w:val="2E74B5" w:themeColor="accent5" w:themeShade="BF"/>
+          <w:sz w:val="22"/>
+          <w:szCs w:val="22"/>
+        </w:rPr>
+        <w:t xml:space="preserve">Events </w:t>
+      </w:r>
+      <w:r>
+        <w:rPr>
+          <w:rFonts w:ascii="Arial" w:hAnsi="Arial" w:cs="Arial"/>
+          <w:color w:val="2E74B5" w:themeColor="accent5" w:themeShade="BF"/>
+          <w:sz w:val="22"/>
+          <w:szCs w:val="22"/>
+        </w:rPr>
+        <w:t xml:space="preserve">are put </w:t>
+      </w:r>
+      <w:r>
+        <w:rPr>
+          <w:rFonts w:ascii="Arial" w:hAnsi="Arial" w:cs="Arial"/>
+          <w:color w:val="2E74B5" w:themeColor="accent5" w:themeShade="BF"/>
+          <w:sz w:val="22"/>
+          <w:szCs w:val="22"/>
+        </w:rPr>
+        <w:t>in objects</w:t>
+      </w:r>
+    </w:p>
+    <w:p>
+      <w:pPr>
+        <w:pStyle w:val="NormalWeb"/>
+        <w:ind w:left="720"/>
+        <w:rPr>
+          <w:rFonts w:ascii="Arial" w:hAnsi="Arial" w:cs="Arial"/>
+          <w:color w:val="2E74B5" w:themeColor="accent5" w:themeShade="BF"/>
+          <w:sz w:val="22"/>
+          <w:szCs w:val="22"/>
+        </w:rPr>
+      </w:pPr>
+      <w:r>
+        <w:rPr>
+          <w:rFonts w:ascii="Arial" w:hAnsi="Arial" w:cs="Arial"/>
+          <w:color w:val="2E74B5" w:themeColor="accent5" w:themeShade="BF"/>
+          <w:sz w:val="22"/>
+          <w:szCs w:val="22"/>
+        </w:rPr>
+        <w:t>-</w:t>
+      </w:r>
+      <w:proofErr w:type="spellStart"/>
+      <w:r>
+        <w:rPr>
+          <w:rFonts w:ascii="Arial" w:hAnsi="Arial" w:cs="Arial"/>
+          <w:color w:val="2E74B5" w:themeColor="accent5" w:themeShade="BF"/>
+          <w:sz w:val="22"/>
+          <w:szCs w:val="22"/>
+        </w:rPr>
+        <w:t>primaryTriggerTypes</w:t>
+      </w:r>
+      <w:proofErr w:type="spellEnd"/>
+      <w:r>
+        <w:rPr>
+          <w:rFonts w:ascii="Arial" w:hAnsi="Arial" w:cs="Arial"/>
+          <w:color w:val="2E74B5" w:themeColor="accent5" w:themeShade="BF"/>
+          <w:sz w:val="22"/>
+          <w:szCs w:val="22"/>
+        </w:rPr>
+        <w:t xml:space="preserve"> in Events</w:t>
+      </w:r>
+    </w:p>
+    <w:p>
+      <w:pPr>
+        <w:pStyle w:val="NormalWeb"/>
+        <w:ind w:left="720"/>
+        <w:rPr>
+          <w:rFonts w:ascii="Arial" w:hAnsi="Arial" w:cs="Arial"/>
+          <w:color w:val="2E74B5" w:themeColor="accent5" w:themeShade="BF"/>
+          <w:sz w:val="22"/>
+          <w:szCs w:val="22"/>
+        </w:rPr>
+      </w:pPr>
+      <w:r>
+        <w:rPr>
+          <w:rFonts w:ascii="Arial" w:hAnsi="Arial" w:cs="Arial"/>
+          <w:color w:val="2E74B5" w:themeColor="accent5" w:themeShade="BF"/>
+          <w:sz w:val="22"/>
+          <w:szCs w:val="22"/>
+        </w:rPr>
+        <w:t>-</w:t>
+      </w:r>
+      <w:proofErr w:type="spellStart"/>
+      <w:r>
+        <w:rPr>
+          <w:rFonts w:ascii="Arial" w:hAnsi="Arial" w:cs="Arial"/>
+          <w:color w:val="2E74B5" w:themeColor="accent5" w:themeShade="BF"/>
+          <w:sz w:val="22"/>
+          <w:szCs w:val="22"/>
+        </w:rPr>
+        <w:t>EventsLookupTable</w:t>
+      </w:r>
+      <w:proofErr w:type="spellEnd"/>
+      <w:r>
+        <w:rPr>
+          <w:rFonts w:ascii="Arial" w:hAnsi="Arial" w:cs="Arial"/>
+          <w:color w:val="2E74B5" w:themeColor="accent5" w:themeShade="BF"/>
+          <w:sz w:val="22"/>
+          <w:szCs w:val="22"/>
+        </w:rPr>
+        <w:t>: updates when events are modified. Only updates vectors triggered by the right module.</w:t>
+      </w:r>
+    </w:p>
+    <w:p>
+      <w:pPr>
+        <w:pStyle w:val="NormalWeb"/>
+        <w:spacing w:before="0" w:beforeAutospacing="0" w:after="160" w:afterAutospacing="0"/>
+        <w:ind w:firstLine="720"/>
+        <w:rPr>
+          <w:rFonts w:ascii="Arial" w:hAnsi="Arial" w:cs="Arial"/>
+          <w:color w:val="2E74B5" w:themeColor="accent5" w:themeShade="BF"/>
+          <w:sz w:val="22"/>
+          <w:szCs w:val="22"/>
+        </w:rPr>
+      </w:pPr>
+      <w:r>
+        <w:rPr>
+          <w:rFonts w:ascii="Arial" w:hAnsi="Arial" w:cs="Arial"/>
+          <w:color w:val="2E74B5" w:themeColor="accent5" w:themeShade="BF"/>
+          <w:sz w:val="22"/>
+          <w:szCs w:val="22"/>
+        </w:rPr>
+        <w:t>-</w:t>
+      </w:r>
+      <w:proofErr w:type="spellStart"/>
+      <w:r>
+        <w:rPr>
+          <w:rFonts w:ascii="Arial" w:hAnsi="Arial" w:cs="Arial"/>
+          <w:color w:val="2E74B5" w:themeColor="accent5" w:themeShade="BF"/>
+          <w:sz w:val="22"/>
+          <w:szCs w:val="22"/>
+        </w:rPr>
+        <w:t>TriggeredObjects</w:t>
+      </w:r>
+      <w:proofErr w:type="spellEnd"/>
+      <w:r>
+        <w:rPr>
+          <w:rFonts w:ascii="Arial" w:hAnsi="Arial" w:cs="Arial"/>
+          <w:color w:val="2E74B5" w:themeColor="accent5" w:themeShade="BF"/>
+          <w:sz w:val="22"/>
+          <w:szCs w:val="22"/>
+        </w:rPr>
+        <w:t>: is recreated every iteration, it is a base for main event loop.</w:t>
+      </w:r>
+    </w:p>
+    <w:p>
+      <w:pPr>
+        <w:pStyle w:val="NormalWeb"/>
+        <w:numPr>
+          <w:ilvl w:val="0"/>
+          <w:numId w:val="4"/>
+        </w:numPr>
+        <w:rPr>
+          <w:rFonts w:ascii="Arial" w:hAnsi="Arial" w:cs="Arial"/>
+          <w:color w:val="FF0000"/>
+          <w:sz w:val="22"/>
+          <w:szCs w:val="22"/>
+        </w:rPr>
+      </w:pPr>
+      <w:r>
+        <w:rPr>
+          <w:rFonts w:ascii="Arial" w:hAnsi="Arial" w:cs="Arial"/>
+          <w:color w:val="FF0000"/>
+          <w:sz w:val="22"/>
+          <w:szCs w:val="22"/>
+        </w:rPr>
+        <w:t xml:space="preserve">QUESTION - </w:t>
+      </w:r>
+      <w:r>
+        <w:rPr>
+          <w:rFonts w:ascii="Arial" w:hAnsi="Arial" w:cs="Arial"/>
+          <w:color w:val="FF0000"/>
+          <w:sz w:val="22"/>
+          <w:szCs w:val="22"/>
+        </w:rPr>
+        <w:t>Killing objects in a variable, decreases the size of this variable.</w:t>
+      </w:r>
+      <w:r>
+        <w:rPr>
+          <w:rFonts w:ascii="Arial" w:hAnsi="Arial" w:cs="Arial"/>
+          <w:color w:val="FF0000"/>
+          <w:sz w:val="22"/>
+          <w:szCs w:val="22"/>
+        </w:rPr>
+        <w:t xml:space="preserve"> </w:t>
+      </w:r>
+      <w:r>
+        <w:rPr>
+          <w:rFonts w:ascii="Arial" w:hAnsi="Arial" w:cs="Arial"/>
+          <w:color w:val="FF0000"/>
+          <w:sz w:val="22"/>
+          <w:szCs w:val="22"/>
+        </w:rPr>
+        <w:t>Spawning new objects from the variable doesn't change the size of this variable. You need to aggregate objects to this variable again to change the size.</w:t>
+      </w:r>
+      <w:r>
+        <w:rPr>
+          <w:rFonts w:ascii="Arial" w:hAnsi="Arial" w:cs="Arial"/>
+          <w:color w:val="FF0000"/>
+          <w:sz w:val="22"/>
+          <w:szCs w:val="22"/>
+        </w:rPr>
+        <w:t xml:space="preserve"> </w:t>
+      </w:r>
+      <w:r>
+        <w:rPr>
+          <w:rFonts w:ascii="Arial" w:hAnsi="Arial" w:cs="Arial"/>
+          <w:color w:val="FF0000"/>
+          <w:sz w:val="22"/>
+          <w:szCs w:val="22"/>
+        </w:rPr>
+        <w:t>Thus a question arises: if you re-aggregate a variable in a nested conditional statement, can you update the state of this variable outside the statement? Or should you ignore the changes?</w:t>
       </w:r>
     </w:p>
     <w:p>
@@ -3406,6 +3741,7 @@
           <w:sz w:val="22"/>
           <w:szCs w:val="22"/>
         </w:rPr>
+        <w:lastRenderedPageBreak/>
         <w:t>Description</w:t>
       </w:r>
       <w:r>
@@ -4029,7 +4365,6 @@
           <w:sz w:val="22"/>
           <w:szCs w:val="22"/>
         </w:rPr>
-        <w:lastRenderedPageBreak/>
         <w:t>Description</w:t>
       </w:r>
       <w:r>
@@ -4504,6 +4839,7 @@
           <w:sz w:val="28"/>
           <w:szCs w:val="28"/>
         </w:rPr>
+        <w:lastRenderedPageBreak/>
         <w:t>i</w:t>
       </w:r>
       <w:r>
@@ -4873,7 +5209,6 @@
         <w:rPr>
           <w:rFonts w:ascii="Arial" w:hAnsi="Arial" w:cs="Arial"/>
         </w:rPr>
-        <w:lastRenderedPageBreak/>
         <w:tab/>
       </w:r>
       <w:proofErr w:type="spellStart"/>
@@ -5810,7 +6145,7 @@
   <w:abstractNum w:abstractNumId="3" w15:restartNumberingAfterBreak="0">
     <w:nsid w:val="70DF7E16"/>
     <w:multiLevelType w:val="hybridMultilevel"/>
-    <w:tmpl w:val="5BE03B70"/>
+    <w:tmpl w:val="D966C32A"/>
     <w:lvl w:ilvl="0" w:tplc="0409000F">
       <w:start w:val="1"/>
       <w:numFmt w:val="decimal"/>

</xml_diff>

<commit_message>
If statement sources and fixes
</commit_message>
<xml_diff>
--- a/docs/events_documentation.docx
+++ b/docs/events_documentation.docx
@@ -95,7 +95,41 @@
           <w:sz w:val="22"/>
           <w:szCs w:val="22"/>
         </w:rPr>
-        <w:t xml:space="preserve">Adding a script to an object does nothing. In order to use it, first you need to prompt the Goo Interpreter to translate </w:t>
+        <w:t xml:space="preserve">Adding a script to an object does nothing. In order to use it, first you need to prompt the Goo Interpreter to </w:t>
+      </w:r>
+      <w:proofErr w:type="spellStart"/>
+      <w:r>
+        <w:rPr>
+          <w:rFonts w:ascii="Arial" w:hAnsi="Arial" w:cs="Arial"/>
+          <w:sz w:val="22"/>
+          <w:szCs w:val="22"/>
+        </w:rPr>
+        <w:t>t</w:t>
+      </w:r>
+      <w:r>
+        <w:rPr>
+          <w:rFonts w:ascii="Arial" w:hAnsi="Arial" w:cs="Arial"/>
+          <w:sz w:val="22"/>
+          <w:szCs w:val="22"/>
+        </w:rPr>
+        <w:t>co</w:t>
+      </w:r>
+      <w:r>
+        <w:rPr>
+          <w:rFonts w:ascii="Arial" w:hAnsi="Arial" w:cs="Arial"/>
+          <w:sz w:val="22"/>
+          <w:szCs w:val="22"/>
+        </w:rPr>
+        <w:t>ranslate</w:t>
+      </w:r>
+      <w:proofErr w:type="spellEnd"/>
+      <w:r>
+        <w:rPr>
+          <w:rFonts w:ascii="Arial" w:hAnsi="Arial" w:cs="Arial"/>
+          <w:sz w:val="22"/>
+          <w:szCs w:val="22"/>
+        </w:rPr>
+        <w:t xml:space="preserve"> </w:t>
       </w:r>
       <w:r>
         <w:rPr>

</xml_diff>

<commit_message>
Aggregation and operations in events
</commit_message>
<xml_diff>
--- a/docs/events_documentation.docx
+++ b/docs/events_documentation.docx
@@ -3678,7 +3678,31 @@
           <w:sz w:val="22"/>
           <w:szCs w:val="22"/>
         </w:rPr>
-        <w:t>If statement</w:t>
+        <w:t>Each i</w:t>
+      </w:r>
+      <w:r>
+        <w:rPr>
+          <w:rFonts w:ascii="Arial" w:hAnsi="Arial" w:cs="Arial"/>
+          <w:sz w:val="22"/>
+          <w:szCs w:val="22"/>
+        </w:rPr>
+        <w:t>f statement</w:t>
+      </w:r>
+      <w:r>
+        <w:rPr>
+          <w:rFonts w:ascii="Arial" w:hAnsi="Arial" w:cs="Arial"/>
+          <w:sz w:val="22"/>
+          <w:szCs w:val="22"/>
+        </w:rPr>
+        <w:t xml:space="preserve"> </w:t>
+      </w:r>
+      <w:r>
+        <w:rPr>
+          <w:rFonts w:ascii="Arial" w:hAnsi="Arial" w:cs="Arial"/>
+          <w:sz w:val="22"/>
+          <w:szCs w:val="22"/>
+        </w:rPr>
+        <w:t>create</w:t>
       </w:r>
       <w:r>
         <w:rPr>
@@ -3694,7 +3718,7 @@
           <w:sz w:val="22"/>
           <w:szCs w:val="22"/>
         </w:rPr>
-        <w:t xml:space="preserve"> create new conditional events. Nested statements</w:t>
+        <w:t xml:space="preserve"> new conditional event. Nested statements</w:t>
       </w:r>
       <w:r>
         <w:rPr>
@@ -3970,16 +3994,14 @@
         </w:rPr>
         <w:t xml:space="preserve">Without directives every </w:t>
       </w:r>
-      <w:proofErr w:type="spellStart"/>
-      <w:r>
-        <w:rPr>
-          <w:rFonts w:ascii="Arial" w:hAnsi="Arial" w:cs="Arial"/>
-          <w:sz w:val="22"/>
-          <w:szCs w:val="22"/>
-        </w:rPr>
-        <w:t>instuctions</w:t>
-      </w:r>
-      <w:proofErr w:type="spellEnd"/>
+      <w:r>
+        <w:rPr>
+          <w:rFonts w:ascii="Arial" w:hAnsi="Arial" w:cs="Arial"/>
+          <w:sz w:val="22"/>
+          <w:szCs w:val="22"/>
+        </w:rPr>
+        <w:t>operation</w:t>
+      </w:r>
       <w:r>
         <w:rPr>
           <w:rFonts w:ascii="Arial" w:hAnsi="Arial" w:cs="Arial"/>
@@ -4616,6 +4638,7 @@
           <w:sz w:val="22"/>
           <w:szCs w:val="22"/>
         </w:rPr>
+        <w:lastRenderedPageBreak/>
         <w:t>atomic(</w:t>
       </w:r>
       <w:r>
@@ -4668,7 +4691,6 @@
           <w:sz w:val="22"/>
           <w:szCs w:val="22"/>
         </w:rPr>
-        <w:lastRenderedPageBreak/>
         <w:tab/>
         <w:t>if(</w:t>
       </w:r>
@@ -4956,7 +4978,7 @@
           <w:sz w:val="22"/>
           <w:szCs w:val="22"/>
         </w:rPr>
-        <w:t>Description of the example: Every guy is visited by every thug, but only one guy can be mugged by one thug //at a time – in this way money won’t be duplicated.</w:t>
+        <w:t>Description of the example: Every guy is visited by every thug, but only one guy can be mugged by one thug at a time – in this way money won’t be duplicated.</w:t>
       </w:r>
     </w:p>
     <w:p>
@@ -5966,6 +5988,7 @@
           <w:sz w:val="22"/>
           <w:szCs w:val="22"/>
         </w:rPr>
+        <w:lastRenderedPageBreak/>
         <w:t>Objects.SecondStar.var.brightness</w:t>
       </w:r>
       <w:proofErr w:type="spellEnd"/>
@@ -5996,7 +6019,6 @@
           <w:sz w:val="22"/>
           <w:szCs w:val="22"/>
         </w:rPr>
-        <w:lastRenderedPageBreak/>
         <w:t>Objects.new</w:t>
       </w:r>
       <w:proofErr w:type="spellEnd"/>

</xml_diff>

<commit_message>
Refactorization and module aggregation
</commit_message>
<xml_diff>
--- a/docs/events_documentation.docx
+++ b/docs/events_documentation.docx
@@ -2625,7 +2625,23 @@
           <w:sz w:val="22"/>
           <w:szCs w:val="22"/>
         </w:rPr>
-        <w:t xml:space="preserve">use aggregation operators: </w:t>
+        <w:t xml:space="preserve">use aggregation </w:t>
+      </w:r>
+      <w:r>
+        <w:rPr>
+          <w:rFonts w:ascii="Arial" w:hAnsi="Arial" w:cs="Arial"/>
+          <w:sz w:val="22"/>
+          <w:szCs w:val="22"/>
+        </w:rPr>
+        <w:t>methods</w:t>
+      </w:r>
+      <w:r>
+        <w:rPr>
+          <w:rFonts w:ascii="Arial" w:hAnsi="Arial" w:cs="Arial"/>
+          <w:sz w:val="22"/>
+          <w:szCs w:val="22"/>
+        </w:rPr>
+        <w:t xml:space="preserve">: </w:t>
       </w:r>
       <w:r>
         <w:rPr>
@@ -2685,15 +2701,23 @@
           <w:sz w:val="22"/>
           <w:szCs w:val="22"/>
         </w:rPr>
-        <w:t>[aggregation]([subject]</w:t>
-      </w:r>
-      <w:r>
-        <w:rPr>
-          <w:rFonts w:ascii="Arial" w:hAnsi="Arial" w:cs="Arial"/>
-          <w:sz w:val="22"/>
-          <w:szCs w:val="22"/>
-        </w:rPr>
-        <w:t>.[…].</w:t>
+        <w:t>[context].</w:t>
+      </w:r>
+      <w:r>
+        <w:rPr>
+          <w:rFonts w:ascii="Arial" w:hAnsi="Arial" w:cs="Arial"/>
+          <w:sz w:val="22"/>
+          <w:szCs w:val="22"/>
+        </w:rPr>
+        <w:t>[aggregation](</w:t>
+      </w:r>
+      <w:r>
+        <w:rPr>
+          <w:rFonts w:ascii="Arial" w:hAnsi="Arial" w:cs="Arial"/>
+          <w:sz w:val="22"/>
+          <w:szCs w:val="22"/>
+        </w:rPr>
+        <w:t>[…].</w:t>
       </w:r>
       <w:r>
         <w:rPr>
@@ -2761,7 +2785,23 @@
           <w:sz w:val="22"/>
           <w:szCs w:val="22"/>
         </w:rPr>
-        <w:t>[aggregation]([subject].[…].[method/variable] [comparison]</w:t>
+        <w:t>[context].</w:t>
+      </w:r>
+      <w:r>
+        <w:rPr>
+          <w:rFonts w:ascii="Arial" w:hAnsi="Arial" w:cs="Arial"/>
+          <w:sz w:val="22"/>
+          <w:szCs w:val="22"/>
+        </w:rPr>
+        <w:t xml:space="preserve"> </w:t>
+      </w:r>
+      <w:r>
+        <w:rPr>
+          <w:rFonts w:ascii="Arial" w:hAnsi="Arial" w:cs="Arial"/>
+          <w:sz w:val="22"/>
+          <w:szCs w:val="22"/>
+        </w:rPr>
+        <w:t>[aggregation]([…].[method/variable] [comparison]</w:t>
       </w:r>
       <w:r>
         <w:rPr>
@@ -2777,7 +2817,7 @@
           <w:sz w:val="22"/>
           <w:szCs w:val="22"/>
         </w:rPr>
-        <w:t>[subject].[…].[method/variable])</w:t>
+        <w:t>[…].[method/variable])</w:t>
       </w:r>
       <w:r>
         <w:rPr>
@@ -2881,13 +2921,31 @@
           <w:szCs w:val="22"/>
         </w:rPr>
       </w:pPr>
-      <w:r>
-        <w:rPr>
-          <w:rFonts w:ascii="Arial" w:hAnsi="Arial" w:cs="Arial"/>
-          <w:sz w:val="22"/>
-          <w:szCs w:val="22"/>
-        </w:rPr>
-        <w:t>first(id == “bob”).</w:t>
+      <w:proofErr w:type="spellStart"/>
+      <w:r>
+        <w:rPr>
+          <w:rFonts w:ascii="Arial" w:hAnsi="Arial" w:cs="Arial"/>
+          <w:sz w:val="22"/>
+          <w:szCs w:val="22"/>
+        </w:rPr>
+        <w:t>objects.</w:t>
+      </w:r>
+      <w:r>
+        <w:rPr>
+          <w:rFonts w:ascii="Arial" w:hAnsi="Arial" w:cs="Arial"/>
+          <w:sz w:val="22"/>
+          <w:szCs w:val="22"/>
+        </w:rPr>
+        <w:t>first</w:t>
+      </w:r>
+      <w:proofErr w:type="spellEnd"/>
+      <w:r>
+        <w:rPr>
+          <w:rFonts w:ascii="Arial" w:hAnsi="Arial" w:cs="Arial"/>
+          <w:sz w:val="22"/>
+          <w:szCs w:val="22"/>
+        </w:rPr>
+        <w:t>(id == “bob”).</w:t>
       </w:r>
       <w:proofErr w:type="spellStart"/>
       <w:r>
@@ -2977,13 +3035,31 @@
           <w:szCs w:val="22"/>
         </w:rPr>
       </w:pPr>
-      <w:r>
-        <w:rPr>
-          <w:rFonts w:ascii="Arial" w:hAnsi="Arial" w:cs="Arial"/>
-          <w:sz w:val="22"/>
-          <w:szCs w:val="22"/>
-        </w:rPr>
-        <w:t>all(group == “tree”).</w:t>
+      <w:proofErr w:type="spellStart"/>
+      <w:r>
+        <w:rPr>
+          <w:rFonts w:ascii="Arial" w:hAnsi="Arial" w:cs="Arial"/>
+          <w:sz w:val="22"/>
+          <w:szCs w:val="22"/>
+        </w:rPr>
+        <w:t>objects.</w:t>
+      </w:r>
+      <w:r>
+        <w:rPr>
+          <w:rFonts w:ascii="Arial" w:hAnsi="Arial" w:cs="Arial"/>
+          <w:sz w:val="22"/>
+          <w:szCs w:val="22"/>
+        </w:rPr>
+        <w:t>all</w:t>
+      </w:r>
+      <w:proofErr w:type="spellEnd"/>
+      <w:r>
+        <w:rPr>
+          <w:rFonts w:ascii="Arial" w:hAnsi="Arial" w:cs="Arial"/>
+          <w:sz w:val="22"/>
+          <w:szCs w:val="22"/>
+        </w:rPr>
+        <w:t>(group == “tree”).</w:t>
       </w:r>
       <w:proofErr w:type="spellStart"/>
       <w:r>
@@ -2994,14 +3070,30 @@
         </w:rPr>
         <w:t>events.spawn_apples</w:t>
       </w:r>
-      <w:proofErr w:type="spellEnd"/>
-      <w:r>
-        <w:rPr>
-          <w:rFonts w:ascii="Arial" w:hAnsi="Arial" w:cs="Arial"/>
-          <w:sz w:val="22"/>
-          <w:szCs w:val="22"/>
-        </w:rPr>
-        <w:t>();</w:t>
+      <w:r>
+        <w:rPr>
+          <w:rFonts w:ascii="Arial" w:hAnsi="Arial" w:cs="Arial"/>
+          <w:sz w:val="22"/>
+          <w:szCs w:val="22"/>
+        </w:rPr>
+        <w:t>.run</w:t>
+      </w:r>
+      <w:proofErr w:type="spellEnd"/>
+      <w:r>
+        <w:rPr>
+          <w:rFonts w:ascii="Arial" w:hAnsi="Arial" w:cs="Arial"/>
+          <w:sz w:val="22"/>
+          <w:szCs w:val="22"/>
+        </w:rPr>
+        <w:t>()</w:t>
+      </w:r>
+      <w:r>
+        <w:rPr>
+          <w:rFonts w:ascii="Arial" w:hAnsi="Arial" w:cs="Arial"/>
+          <w:sz w:val="22"/>
+          <w:szCs w:val="22"/>
+        </w:rPr>
+        <w:t>;</w:t>
       </w:r>
       <w:r>
         <w:rPr>
@@ -3047,7 +3139,33 @@
           <w:sz w:val="22"/>
           <w:szCs w:val="22"/>
         </w:rPr>
-        <w:t xml:space="preserve"> = first(group == “bob”);</w:t>
+        <w:t xml:space="preserve"> = </w:t>
+      </w:r>
+      <w:proofErr w:type="spellStart"/>
+      <w:r>
+        <w:rPr>
+          <w:rFonts w:ascii="Arial" w:hAnsi="Arial" w:cs="Arial"/>
+          <w:sz w:val="22"/>
+          <w:szCs w:val="22"/>
+        </w:rPr>
+        <w:t>objects.</w:t>
+      </w:r>
+      <w:r>
+        <w:rPr>
+          <w:rFonts w:ascii="Arial" w:hAnsi="Arial" w:cs="Arial"/>
+          <w:sz w:val="22"/>
+          <w:szCs w:val="22"/>
+        </w:rPr>
+        <w:t>first</w:t>
+      </w:r>
+      <w:proofErr w:type="spellEnd"/>
+      <w:r>
+        <w:rPr>
+          <w:rFonts w:ascii="Arial" w:hAnsi="Arial" w:cs="Arial"/>
+          <w:sz w:val="22"/>
+          <w:szCs w:val="22"/>
+        </w:rPr>
+        <w:t>(group == “bob”);</w:t>
       </w:r>
     </w:p>
     <w:p>
@@ -3085,7 +3203,33 @@
           <w:sz w:val="22"/>
           <w:szCs w:val="22"/>
         </w:rPr>
-        <w:t xml:space="preserve"> = last(group == “bob”);</w:t>
+        <w:t xml:space="preserve"> = </w:t>
+      </w:r>
+      <w:proofErr w:type="spellStart"/>
+      <w:r>
+        <w:rPr>
+          <w:rFonts w:ascii="Arial" w:hAnsi="Arial" w:cs="Arial"/>
+          <w:sz w:val="22"/>
+          <w:szCs w:val="22"/>
+        </w:rPr>
+        <w:t>objects.</w:t>
+      </w:r>
+      <w:r>
+        <w:rPr>
+          <w:rFonts w:ascii="Arial" w:hAnsi="Arial" w:cs="Arial"/>
+          <w:sz w:val="22"/>
+          <w:szCs w:val="22"/>
+        </w:rPr>
+        <w:t>last</w:t>
+      </w:r>
+      <w:proofErr w:type="spellEnd"/>
+      <w:r>
+        <w:rPr>
+          <w:rFonts w:ascii="Arial" w:hAnsi="Arial" w:cs="Arial"/>
+          <w:sz w:val="22"/>
+          <w:szCs w:val="22"/>
+        </w:rPr>
+        <w:t>(group == “bob”);</w:t>
       </w:r>
     </w:p>
     <w:p>
@@ -3123,7 +3267,33 @@
           <w:sz w:val="22"/>
           <w:szCs w:val="22"/>
         </w:rPr>
-        <w:t xml:space="preserve"> = all(group == “bob”);</w:t>
+        <w:t xml:space="preserve"> = </w:t>
+      </w:r>
+      <w:proofErr w:type="spellStart"/>
+      <w:r>
+        <w:rPr>
+          <w:rFonts w:ascii="Arial" w:hAnsi="Arial" w:cs="Arial"/>
+          <w:sz w:val="22"/>
+          <w:szCs w:val="22"/>
+        </w:rPr>
+        <w:t>objects.</w:t>
+      </w:r>
+      <w:r>
+        <w:rPr>
+          <w:rFonts w:ascii="Arial" w:hAnsi="Arial" w:cs="Arial"/>
+          <w:sz w:val="22"/>
+          <w:szCs w:val="22"/>
+        </w:rPr>
+        <w:t>all</w:t>
+      </w:r>
+      <w:proofErr w:type="spellEnd"/>
+      <w:r>
+        <w:rPr>
+          <w:rFonts w:ascii="Arial" w:hAnsi="Arial" w:cs="Arial"/>
+          <w:sz w:val="22"/>
+          <w:szCs w:val="22"/>
+        </w:rPr>
+        <w:t>(group == “bob”);</w:t>
       </w:r>
     </w:p>
     <w:p>
@@ -3162,7 +3332,33 @@
           <w:sz w:val="22"/>
           <w:szCs w:val="22"/>
         </w:rPr>
-        <w:t xml:space="preserve"> = all(</w:t>
+        <w:t xml:space="preserve"> = </w:t>
+      </w:r>
+      <w:proofErr w:type="spellStart"/>
+      <w:r>
+        <w:rPr>
+          <w:rFonts w:ascii="Arial" w:hAnsi="Arial" w:cs="Arial"/>
+          <w:sz w:val="22"/>
+          <w:szCs w:val="22"/>
+        </w:rPr>
+        <w:t>objects.</w:t>
+      </w:r>
+      <w:r>
+        <w:rPr>
+          <w:rFonts w:ascii="Arial" w:hAnsi="Arial" w:cs="Arial"/>
+          <w:sz w:val="22"/>
+          <w:szCs w:val="22"/>
+        </w:rPr>
+        <w:t>all</w:t>
+      </w:r>
+      <w:proofErr w:type="spellEnd"/>
+      <w:r>
+        <w:rPr>
+          <w:rFonts w:ascii="Arial" w:hAnsi="Arial" w:cs="Arial"/>
+          <w:sz w:val="22"/>
+          <w:szCs w:val="22"/>
+        </w:rPr>
+        <w:t>(</w:t>
       </w:r>
       <w:proofErr w:type="spellStart"/>
       <w:r>
@@ -3229,7 +3425,39 @@
           <w:sz w:val="22"/>
           <w:szCs w:val="22"/>
         </w:rPr>
-        <w:t xml:space="preserve"> loop. It will repeat everything in its scope as long as </w:t>
+        <w:t xml:space="preserve"> loop. </w:t>
+      </w:r>
+      <w:r>
+        <w:rPr>
+          <w:rFonts w:ascii="Arial" w:hAnsi="Arial" w:cs="Arial"/>
+          <w:sz w:val="22"/>
+          <w:szCs w:val="22"/>
+        </w:rPr>
+        <w:t xml:space="preserve">While loop </w:t>
+      </w:r>
+      <w:r>
+        <w:rPr>
+          <w:rFonts w:ascii="Arial" w:hAnsi="Arial" w:cs="Arial"/>
+          <w:sz w:val="22"/>
+          <w:szCs w:val="22"/>
+        </w:rPr>
+        <w:t>repeat</w:t>
+      </w:r>
+      <w:r>
+        <w:rPr>
+          <w:rFonts w:ascii="Arial" w:hAnsi="Arial" w:cs="Arial"/>
+          <w:sz w:val="22"/>
+          <w:szCs w:val="22"/>
+        </w:rPr>
+        <w:t>s</w:t>
+      </w:r>
+      <w:r>
+        <w:rPr>
+          <w:rFonts w:ascii="Arial" w:hAnsi="Arial" w:cs="Arial"/>
+          <w:sz w:val="22"/>
+          <w:szCs w:val="22"/>
+        </w:rPr>
+        <w:t xml:space="preserve"> everything in its scope as long as </w:t>
       </w:r>
       <w:r>
         <w:rPr>
@@ -3612,7 +3840,7 @@
           <w:sz w:val="22"/>
           <w:szCs w:val="22"/>
         </w:rPr>
-        <w:t>instuctions</w:t>
+        <w:t>instuction</w:t>
       </w:r>
       <w:proofErr w:type="spellEnd"/>
       <w:r>
@@ -3623,31 +3851,93 @@
         </w:rPr>
         <w:t xml:space="preserve"> on groups is treated like a </w:t>
       </w:r>
-      <w:proofErr w:type="spellStart"/>
-      <w:r>
-        <w:rPr>
-          <w:rFonts w:ascii="Arial" w:hAnsi="Arial" w:cs="Arial"/>
-          <w:sz w:val="22"/>
-          <w:szCs w:val="22"/>
-        </w:rPr>
-        <w:t>simd</w:t>
-      </w:r>
-      <w:proofErr w:type="spellEnd"/>
-      <w:r>
-        <w:rPr>
-          <w:rFonts w:ascii="Arial" w:hAnsi="Arial" w:cs="Arial"/>
-          <w:sz w:val="22"/>
-          <w:szCs w:val="22"/>
-        </w:rPr>
-        <w:t xml:space="preserve"> instruction</w:t>
-      </w:r>
-      <w:r>
-        <w:rPr>
-          <w:rFonts w:ascii="Arial" w:hAnsi="Arial" w:cs="Arial"/>
-          <w:sz w:val="22"/>
-          <w:szCs w:val="22"/>
-        </w:rPr>
-        <w:t xml:space="preserve"> (single instruction multiple data)</w:t>
+      <w:r>
+        <w:rPr>
+          <w:rFonts w:ascii="Arial" w:hAnsi="Arial" w:cs="Arial"/>
+          <w:sz w:val="22"/>
+          <w:szCs w:val="22"/>
+        </w:rPr>
+        <w:t xml:space="preserve">SIMD </w:t>
+      </w:r>
+      <w:r>
+        <w:rPr>
+          <w:rFonts w:ascii="Arial" w:hAnsi="Arial" w:cs="Arial"/>
+          <w:sz w:val="22"/>
+          <w:szCs w:val="22"/>
+        </w:rPr>
+        <w:t>instruction</w:t>
+      </w:r>
+      <w:r>
+        <w:rPr>
+          <w:rFonts w:ascii="Arial" w:hAnsi="Arial" w:cs="Arial"/>
+          <w:sz w:val="22"/>
+          <w:szCs w:val="22"/>
+        </w:rPr>
+        <w:t xml:space="preserve"> (</w:t>
+      </w:r>
+      <w:r>
+        <w:rPr>
+          <w:rFonts w:ascii="Arial" w:hAnsi="Arial" w:cs="Arial"/>
+          <w:sz w:val="22"/>
+          <w:szCs w:val="22"/>
+        </w:rPr>
+        <w:t>S</w:t>
+      </w:r>
+      <w:r>
+        <w:rPr>
+          <w:rFonts w:ascii="Arial" w:hAnsi="Arial" w:cs="Arial"/>
+          <w:sz w:val="22"/>
+          <w:szCs w:val="22"/>
+        </w:rPr>
+        <w:t xml:space="preserve">ingle </w:t>
+      </w:r>
+      <w:r>
+        <w:rPr>
+          <w:rFonts w:ascii="Arial" w:hAnsi="Arial" w:cs="Arial"/>
+          <w:sz w:val="22"/>
+          <w:szCs w:val="22"/>
+        </w:rPr>
+        <w:t>I</w:t>
+      </w:r>
+      <w:r>
+        <w:rPr>
+          <w:rFonts w:ascii="Arial" w:hAnsi="Arial" w:cs="Arial"/>
+          <w:sz w:val="22"/>
+          <w:szCs w:val="22"/>
+        </w:rPr>
+        <w:t xml:space="preserve">nstruction </w:t>
+      </w:r>
+      <w:r>
+        <w:rPr>
+          <w:rFonts w:ascii="Arial" w:hAnsi="Arial" w:cs="Arial"/>
+          <w:sz w:val="22"/>
+          <w:szCs w:val="22"/>
+        </w:rPr>
+        <w:t>M</w:t>
+      </w:r>
+      <w:r>
+        <w:rPr>
+          <w:rFonts w:ascii="Arial" w:hAnsi="Arial" w:cs="Arial"/>
+          <w:sz w:val="22"/>
+          <w:szCs w:val="22"/>
+        </w:rPr>
+        <w:t xml:space="preserve">ultiple </w:t>
+      </w:r>
+      <w:r>
+        <w:rPr>
+          <w:rFonts w:ascii="Arial" w:hAnsi="Arial" w:cs="Arial"/>
+          <w:sz w:val="22"/>
+          <w:szCs w:val="22"/>
+        </w:rPr>
+        <w:t>D</w:t>
+      </w:r>
+      <w:r>
+        <w:rPr>
+          <w:rFonts w:ascii="Arial" w:hAnsi="Arial" w:cs="Arial"/>
+          <w:sz w:val="22"/>
+          <w:szCs w:val="22"/>
+        </w:rPr>
+        <w:t>ata)</w:t>
       </w:r>
       <w:r>
         <w:rPr>
@@ -4010,23 +4300,13 @@
         </w:rPr>
         <w:t xml:space="preserve"> on groups is treated like a </w:t>
       </w:r>
-      <w:proofErr w:type="spellStart"/>
-      <w:r>
-        <w:rPr>
-          <w:rFonts w:ascii="Arial" w:hAnsi="Arial" w:cs="Arial"/>
-          <w:sz w:val="22"/>
-          <w:szCs w:val="22"/>
-        </w:rPr>
-        <w:t>simd</w:t>
-      </w:r>
-      <w:proofErr w:type="spellEnd"/>
-      <w:r>
-        <w:rPr>
-          <w:rFonts w:ascii="Arial" w:hAnsi="Arial" w:cs="Arial"/>
-          <w:sz w:val="22"/>
-          <w:szCs w:val="22"/>
-        </w:rPr>
-        <w:t xml:space="preserve"> instruction (single instruction multiple data).</w:t>
+      <w:r>
+        <w:rPr>
+          <w:rFonts w:ascii="Arial" w:hAnsi="Arial" w:cs="Arial"/>
+          <w:sz w:val="22"/>
+          <w:szCs w:val="22"/>
+        </w:rPr>
+        <w:t>SIMD instruction (Single Instruction Multiple Data).</w:t>
       </w:r>
     </w:p>
     <w:p>
@@ -4582,7 +4862,33 @@
           <w:sz w:val="22"/>
           <w:szCs w:val="22"/>
         </w:rPr>
-        <w:t xml:space="preserve"> = all(group==”a”);</w:t>
+        <w:t xml:space="preserve"> = </w:t>
+      </w:r>
+      <w:proofErr w:type="spellStart"/>
+      <w:r>
+        <w:rPr>
+          <w:rFonts w:ascii="Arial" w:hAnsi="Arial" w:cs="Arial"/>
+          <w:sz w:val="22"/>
+          <w:szCs w:val="22"/>
+        </w:rPr>
+        <w:t>objects.</w:t>
+      </w:r>
+      <w:r>
+        <w:rPr>
+          <w:rFonts w:ascii="Arial" w:hAnsi="Arial" w:cs="Arial"/>
+          <w:sz w:val="22"/>
+          <w:szCs w:val="22"/>
+        </w:rPr>
+        <w:t>all</w:t>
+      </w:r>
+      <w:proofErr w:type="spellEnd"/>
+      <w:r>
+        <w:rPr>
+          <w:rFonts w:ascii="Arial" w:hAnsi="Arial" w:cs="Arial"/>
+          <w:sz w:val="22"/>
+          <w:szCs w:val="22"/>
+        </w:rPr>
+        <w:t>(group==”a”);</w:t>
       </w:r>
     </w:p>
     <w:p>
@@ -4618,7 +4924,33 @@
           <w:sz w:val="22"/>
           <w:szCs w:val="22"/>
         </w:rPr>
-        <w:t xml:space="preserve"> = all(group==”b”);</w:t>
+        <w:t xml:space="preserve"> = </w:t>
+      </w:r>
+      <w:proofErr w:type="spellStart"/>
+      <w:r>
+        <w:rPr>
+          <w:rFonts w:ascii="Arial" w:hAnsi="Arial" w:cs="Arial"/>
+          <w:sz w:val="22"/>
+          <w:szCs w:val="22"/>
+        </w:rPr>
+        <w:t>objects.</w:t>
+      </w:r>
+      <w:r>
+        <w:rPr>
+          <w:rFonts w:ascii="Arial" w:hAnsi="Arial" w:cs="Arial"/>
+          <w:sz w:val="22"/>
+          <w:szCs w:val="22"/>
+        </w:rPr>
+        <w:t>all</w:t>
+      </w:r>
+      <w:proofErr w:type="spellEnd"/>
+      <w:r>
+        <w:rPr>
+          <w:rFonts w:ascii="Arial" w:hAnsi="Arial" w:cs="Arial"/>
+          <w:sz w:val="22"/>
+          <w:szCs w:val="22"/>
+        </w:rPr>
+        <w:t>(group==”b”);</w:t>
       </w:r>
     </w:p>
     <w:p>

</xml_diff>

<commit_message>
Destroying aggregation by id
</commit_message>
<xml_diff>
--- a/docs/events_documentation.docx
+++ b/docs/events_documentation.docx
@@ -95,41 +95,7 @@
           <w:sz w:val="22"/>
           <w:szCs w:val="22"/>
         </w:rPr>
-        <w:t xml:space="preserve">Adding a script to an object does nothing. In order to use it, first you need to prompt the Goo Interpreter to </w:t>
-      </w:r>
-      <w:proofErr w:type="spellStart"/>
-      <w:r>
-        <w:rPr>
-          <w:rFonts w:ascii="Arial" w:hAnsi="Arial" w:cs="Arial"/>
-          <w:sz w:val="22"/>
-          <w:szCs w:val="22"/>
-        </w:rPr>
-        <w:t>t</w:t>
-      </w:r>
-      <w:r>
-        <w:rPr>
-          <w:rFonts w:ascii="Arial" w:hAnsi="Arial" w:cs="Arial"/>
-          <w:sz w:val="22"/>
-          <w:szCs w:val="22"/>
-        </w:rPr>
-        <w:t>co</w:t>
-      </w:r>
-      <w:r>
-        <w:rPr>
-          <w:rFonts w:ascii="Arial" w:hAnsi="Arial" w:cs="Arial"/>
-          <w:sz w:val="22"/>
-          <w:szCs w:val="22"/>
-        </w:rPr>
-        <w:t>ranslate</w:t>
-      </w:r>
-      <w:proofErr w:type="spellEnd"/>
-      <w:r>
-        <w:rPr>
-          <w:rFonts w:ascii="Arial" w:hAnsi="Arial" w:cs="Arial"/>
-          <w:sz w:val="22"/>
-          <w:szCs w:val="22"/>
-        </w:rPr>
-        <w:t xml:space="preserve"> </w:t>
+        <w:t xml:space="preserve">Adding a script to an object does nothing. In order to use it, first you need to prompt the Goo Interpreter to translate </w:t>
       </w:r>
       <w:r>
         <w:rPr>
@@ -2785,15 +2751,7 @@
           <w:sz w:val="22"/>
           <w:szCs w:val="22"/>
         </w:rPr>
-        <w:t>[context].</w:t>
-      </w:r>
-      <w:r>
-        <w:rPr>
-          <w:rFonts w:ascii="Arial" w:hAnsi="Arial" w:cs="Arial"/>
-          <w:sz w:val="22"/>
-          <w:szCs w:val="22"/>
-        </w:rPr>
-        <w:t xml:space="preserve"> </w:t>
+        <w:t xml:space="preserve">[context]. </w:t>
       </w:r>
       <w:r>
         <w:rPr>

</xml_diff>

<commit_message>
Fixes, tests, instructions logs, random_int
</commit_message>
<xml_diff>
--- a/docs/events_documentation.docx
+++ b/docs/events_documentation.docx
@@ -14,6 +14,7 @@
           <w:szCs w:val="22"/>
         </w:rPr>
       </w:pPr>
+      <w:proofErr w:type="spellStart"/>
       <w:r>
         <w:rPr>
           <w:rFonts w:ascii="Arial" w:hAnsi="Arial" w:cs="Arial"/>
@@ -22,8 +23,19 @@
           <w:sz w:val="28"/>
           <w:szCs w:val="28"/>
         </w:rPr>
+        <w:t>a</w:t>
+      </w:r>
+      <w:r>
+        <w:rPr>
+          <w:rFonts w:ascii="Arial" w:hAnsi="Arial" w:cs="Arial"/>
+          <w:b/>
+          <w:bCs/>
+          <w:sz w:val="28"/>
+          <w:szCs w:val="28"/>
+        </w:rPr>
         <w:t>Goo</w:t>
       </w:r>
+      <w:proofErr w:type="spellEnd"/>
       <w:r>
         <w:rPr>
           <w:rFonts w:ascii="Arial" w:hAnsi="Arial" w:cs="Arial"/>

</xml_diff>

<commit_message>
Refactorization, added new() instruction
</commit_message>
<xml_diff>
--- a/docs/events_documentation.docx
+++ b/docs/events_documentation.docx
@@ -14,7 +14,6 @@
           <w:szCs w:val="22"/>
         </w:rPr>
       </w:pPr>
-      <w:proofErr w:type="spellStart"/>
       <w:r>
         <w:rPr>
           <w:rFonts w:ascii="Arial" w:hAnsi="Arial" w:cs="Arial"/>
@@ -23,19 +22,8 @@
           <w:sz w:val="28"/>
           <w:szCs w:val="28"/>
         </w:rPr>
-        <w:t>a</w:t>
-      </w:r>
-      <w:r>
-        <w:rPr>
-          <w:rFonts w:ascii="Arial" w:hAnsi="Arial" w:cs="Arial"/>
-          <w:b/>
-          <w:bCs/>
-          <w:sz w:val="28"/>
-          <w:szCs w:val="28"/>
-        </w:rPr>
         <w:t>Goo</w:t>
       </w:r>
-      <w:proofErr w:type="spellEnd"/>
       <w:r>
         <w:rPr>
           <w:rFonts w:ascii="Arial" w:hAnsi="Arial" w:cs="Arial"/>

</xml_diff>

<commit_message>
Added while loops and "index" instruction
</commit_message>
<xml_diff>
--- a/docs/events_documentation.docx
+++ b/docs/events_documentation.docx
@@ -7024,7 +7024,15 @@
           <w:sz w:val="22"/>
           <w:szCs w:val="22"/>
         </w:rPr>
-        <w:t>&lt;source/</w:t>
+        <w:t>&lt;source</w:t>
+      </w:r>
+      <w:r>
+        <w:rPr>
+          <w:rFonts w:ascii="Arial" w:hAnsi="Arial" w:cs="Arial"/>
+          <w:sz w:val="22"/>
+          <w:szCs w:val="22"/>
+        </w:rPr>
+        <w:t>&gt; [</w:t>
       </w:r>
       <w:proofErr w:type="spellStart"/>
       <w:r>
@@ -7042,7 +7050,15 @@
           <w:sz w:val="22"/>
           <w:szCs w:val="22"/>
         </w:rPr>
-        <w:t>&gt; [</w:t>
+        <w:t>]</w:t>
+      </w:r>
+      <w:r>
+        <w:rPr>
+          <w:rFonts w:ascii="Arial" w:hAnsi="Arial" w:cs="Arial"/>
+          <w:sz w:val="22"/>
+          <w:szCs w:val="22"/>
+        </w:rPr>
+        <w:t xml:space="preserve"> [</w:t>
       </w:r>
       <w:r>
         <w:rPr>
@@ -7481,6 +7497,14 @@
           <w:szCs w:val="22"/>
         </w:rPr>
       </w:pPr>
+      <w:r>
+        <w:rPr>
+          <w:rFonts w:ascii="Arial" w:hAnsi="Arial" w:cs="Arial"/>
+          <w:sz w:val="22"/>
+          <w:szCs w:val="22"/>
+        </w:rPr>
+        <w:t xml:space="preserve">[optional] </w:t>
+      </w:r>
       <w:proofErr w:type="spellStart"/>
       <w:r>
         <w:rPr>
@@ -8001,7 +8025,7 @@
           <w:sz w:val="22"/>
           <w:szCs w:val="22"/>
         </w:rPr>
-        <w:t>this attribute from selected entities</w:t>
+        <w:t>attribute from selected entities</w:t>
       </w:r>
       <w:r>
         <w:rPr>
@@ -8089,59 +8113,7 @@
           <w:sz w:val="22"/>
           <w:szCs w:val="22"/>
         </w:rPr>
-        <w:t>sum &lt;</w:t>
-      </w:r>
-      <w:proofErr w:type="spellStart"/>
-      <w:r>
-        <w:rPr>
-          <w:rFonts w:ascii="Arial" w:hAnsi="Arial" w:cs="Arial"/>
-          <w:sz w:val="22"/>
-          <w:szCs w:val="22"/>
-        </w:rPr>
-        <w:t>context</w:t>
-      </w:r>
-      <w:r>
-        <w:rPr>
-          <w:rFonts w:ascii="Arial" w:hAnsi="Arial" w:cs="Arial"/>
-          <w:sz w:val="22"/>
-          <w:szCs w:val="22"/>
-        </w:rPr>
-        <w:t>ID</w:t>
-      </w:r>
-      <w:proofErr w:type="spellEnd"/>
-      <w:r>
-        <w:rPr>
-          <w:rFonts w:ascii="Arial" w:hAnsi="Arial" w:cs="Arial"/>
-          <w:sz w:val="22"/>
-          <w:szCs w:val="22"/>
-        </w:rPr>
-        <w:t>&gt; &lt;</w:t>
-      </w:r>
-      <w:proofErr w:type="spellStart"/>
-      <w:r>
-        <w:rPr>
-          <w:rFonts w:ascii="Arial" w:hAnsi="Arial" w:cs="Arial"/>
-          <w:sz w:val="22"/>
-          <w:szCs w:val="22"/>
-        </w:rPr>
-        <w:t>context</w:t>
-      </w:r>
-      <w:r>
-        <w:rPr>
-          <w:rFonts w:ascii="Arial" w:hAnsi="Arial" w:cs="Arial"/>
-          <w:sz w:val="22"/>
-          <w:szCs w:val="22"/>
-        </w:rPr>
-        <w:t>ID</w:t>
-      </w:r>
-      <w:proofErr w:type="spellEnd"/>
-      <w:r>
-        <w:rPr>
-          <w:rFonts w:ascii="Arial" w:hAnsi="Arial" w:cs="Arial"/>
-          <w:sz w:val="22"/>
-          <w:szCs w:val="22"/>
-        </w:rPr>
-        <w:t xml:space="preserve">&gt; </w:t>
+        <w:t xml:space="preserve">index </w:t>
       </w:r>
       <w:r>
         <w:rPr>
@@ -8151,6 +8123,88 @@
         </w:rPr>
         <w:t>[</w:t>
       </w:r>
+      <w:r>
+        <w:rPr>
+          <w:rFonts w:ascii="Arial" w:hAnsi="Arial" w:cs="Arial"/>
+          <w:sz w:val="22"/>
+          <w:szCs w:val="22"/>
+        </w:rPr>
+        <w:t>source</w:t>
+      </w:r>
+      <w:r>
+        <w:rPr>
+          <w:rFonts w:ascii="Arial" w:hAnsi="Arial" w:cs="Arial"/>
+          <w:sz w:val="22"/>
+          <w:szCs w:val="22"/>
+        </w:rPr>
+        <w:t>]</w:t>
+      </w:r>
+      <w:r>
+        <w:rPr>
+          <w:rFonts w:ascii="Arial" w:hAnsi="Arial" w:cs="Arial"/>
+          <w:sz w:val="22"/>
+          <w:szCs w:val="22"/>
+        </w:rPr>
+        <w:t xml:space="preserve"> </w:t>
+      </w:r>
+      <w:r>
+        <w:rPr>
+          <w:rFonts w:ascii="Arial" w:hAnsi="Arial" w:cs="Arial"/>
+          <w:sz w:val="22"/>
+          <w:szCs w:val="22"/>
+        </w:rPr>
+        <w:t>[</w:t>
+      </w:r>
+      <w:r>
+        <w:rPr>
+          <w:rFonts w:ascii="Arial" w:hAnsi="Arial" w:cs="Arial"/>
+          <w:sz w:val="22"/>
+          <w:szCs w:val="22"/>
+        </w:rPr>
+        <w:t>indexes</w:t>
+      </w:r>
+      <w:r>
+        <w:rPr>
+          <w:rFonts w:ascii="Arial" w:hAnsi="Arial" w:cs="Arial"/>
+          <w:sz w:val="22"/>
+          <w:szCs w:val="22"/>
+        </w:rPr>
+        <w:t>] [</w:t>
+      </w:r>
+      <w:proofErr w:type="spellStart"/>
+      <w:r>
+        <w:rPr>
+          <w:rFonts w:ascii="Arial" w:hAnsi="Arial" w:cs="Arial"/>
+          <w:sz w:val="22"/>
+          <w:szCs w:val="22"/>
+        </w:rPr>
+        <w:t>contextIDs</w:t>
+      </w:r>
+      <w:proofErr w:type="spellEnd"/>
+      <w:r>
+        <w:rPr>
+          <w:rFonts w:ascii="Arial" w:hAnsi="Arial" w:cs="Arial"/>
+          <w:sz w:val="22"/>
+          <w:szCs w:val="22"/>
+        </w:rPr>
+        <w:t>]</w:t>
+      </w:r>
+      <w:r>
+        <w:rPr>
+          <w:rFonts w:ascii="Arial" w:hAnsi="Arial" w:cs="Arial"/>
+          <w:sz w:val="22"/>
+          <w:szCs w:val="22"/>
+        </w:rPr>
+        <w:t xml:space="preserve"> [attribute]</w:t>
+      </w:r>
+      <w:r>
+        <w:rPr>
+          <w:rFonts w:ascii="Arial" w:hAnsi="Arial" w:cs="Arial"/>
+          <w:sz w:val="22"/>
+          <w:szCs w:val="22"/>
+        </w:rPr>
+        <w:t xml:space="preserve"> [</w:t>
+      </w:r>
       <w:proofErr w:type="spellStart"/>
       <w:r>
         <w:rPr>
@@ -8167,15 +8221,7 @@
           <w:sz w:val="22"/>
           <w:szCs w:val="22"/>
         </w:rPr>
-        <w:t xml:space="preserve">] </w:t>
-      </w:r>
-      <w:r>
-        <w:rPr>
-          <w:rFonts w:ascii="Arial" w:hAnsi="Arial" w:cs="Arial"/>
-          <w:sz w:val="22"/>
-          <w:szCs w:val="22"/>
-        </w:rPr>
-        <w:t>- takes a pair of contexts and returns the sum of these sets.</w:t>
+        <w:t>] - takes a list of indexes and returns a context with entities found by indexes.</w:t>
       </w:r>
     </w:p>
     <w:p>
@@ -8212,57 +8258,71 @@
           <w:szCs w:val="22"/>
         </w:rPr>
       </w:pPr>
-      <w:proofErr w:type="spellStart"/>
-      <w:r>
-        <w:rPr>
-          <w:rFonts w:ascii="Arial" w:hAnsi="Arial" w:cs="Arial"/>
-          <w:sz w:val="22"/>
-          <w:szCs w:val="22"/>
-        </w:rPr>
-        <w:t>contextID</w:t>
-      </w:r>
-      <w:proofErr w:type="spellEnd"/>
-      <w:r>
-        <w:rPr>
-          <w:rFonts w:ascii="Arial" w:hAnsi="Arial" w:cs="Arial"/>
-          <w:sz w:val="22"/>
-          <w:szCs w:val="22"/>
-        </w:rPr>
-        <w:t xml:space="preserve"> (string) – id of the selected context. This instruction accepts all types: “camera”, “layer”, “object”, “text”, </w:t>
-      </w:r>
-      <w:r>
-        <w:rPr>
-          <w:rFonts w:ascii="Arial" w:hAnsi="Arial" w:cs="Arial"/>
-          <w:sz w:val="22"/>
-          <w:szCs w:val="22"/>
-        </w:rPr>
-        <w:t>"</w:t>
-      </w:r>
-      <w:proofErr w:type="spellStart"/>
-      <w:r>
-        <w:rPr>
-          <w:rFonts w:ascii="Arial" w:hAnsi="Arial" w:cs="Arial"/>
-          <w:sz w:val="22"/>
-          <w:szCs w:val="22"/>
-        </w:rPr>
-        <w:t>editable_text</w:t>
-      </w:r>
-      <w:proofErr w:type="spellEnd"/>
-      <w:r>
-        <w:rPr>
-          <w:rFonts w:ascii="Arial" w:hAnsi="Arial" w:cs="Arial"/>
-          <w:sz w:val="22"/>
-          <w:szCs w:val="22"/>
-        </w:rPr>
-        <w:t>", "image", "movement", "collision", "particles", "event", "variable", "scrollbar"</w:t>
-      </w:r>
-      <w:r>
-        <w:rPr>
-          <w:rFonts w:ascii="Arial" w:hAnsi="Arial" w:cs="Arial"/>
-          <w:sz w:val="22"/>
-          <w:szCs w:val="22"/>
-        </w:rPr>
-        <w:t>, “pointer”, “value”;</w:t>
+      <w:r>
+        <w:rPr>
+          <w:rFonts w:ascii="Arial" w:hAnsi="Arial" w:cs="Arial"/>
+          <w:sz w:val="22"/>
+          <w:szCs w:val="22"/>
+        </w:rPr>
+        <w:t xml:space="preserve">[optional] </w:t>
+      </w:r>
+      <w:r>
+        <w:rPr>
+          <w:rFonts w:ascii="Arial" w:hAnsi="Arial" w:cs="Arial"/>
+          <w:sz w:val="22"/>
+          <w:szCs w:val="22"/>
+        </w:rPr>
+        <w:t>source (string): “camera”</w:t>
+      </w:r>
+      <w:r>
+        <w:rPr>
+          <w:rFonts w:ascii="Arial" w:hAnsi="Arial" w:cs="Arial"/>
+          <w:sz w:val="22"/>
+          <w:szCs w:val="22"/>
+        </w:rPr>
+        <w:t>,</w:t>
+      </w:r>
+      <w:r>
+        <w:rPr>
+          <w:rFonts w:ascii="Arial" w:hAnsi="Arial" w:cs="Arial"/>
+          <w:sz w:val="22"/>
+          <w:szCs w:val="22"/>
+        </w:rPr>
+        <w:t xml:space="preserve"> “layer”</w:t>
+      </w:r>
+      <w:r>
+        <w:rPr>
+          <w:rFonts w:ascii="Arial" w:hAnsi="Arial" w:cs="Arial"/>
+          <w:sz w:val="22"/>
+          <w:szCs w:val="22"/>
+        </w:rPr>
+        <w:t xml:space="preserve"> – if provided</w:t>
+      </w:r>
+      <w:r>
+        <w:rPr>
+          <w:rFonts w:ascii="Arial" w:hAnsi="Arial" w:cs="Arial"/>
+          <w:sz w:val="22"/>
+          <w:szCs w:val="22"/>
+        </w:rPr>
+        <w:t xml:space="preserve">, contexts from </w:t>
+      </w:r>
+      <w:proofErr w:type="spellStart"/>
+      <w:r>
+        <w:rPr>
+          <w:rFonts w:ascii="Arial" w:hAnsi="Arial" w:cs="Arial"/>
+          <w:sz w:val="22"/>
+          <w:szCs w:val="22"/>
+        </w:rPr>
+        <w:t>contextIDs</w:t>
+      </w:r>
+      <w:proofErr w:type="spellEnd"/>
+      <w:r>
+        <w:rPr>
+          <w:rFonts w:ascii="Arial" w:hAnsi="Arial" w:cs="Arial"/>
+          <w:sz w:val="22"/>
+          <w:szCs w:val="22"/>
+        </w:rPr>
+        <w:t xml:space="preserve"> are treated as indexes.</w:t>
       </w:r>
     </w:p>
     <w:p>
@@ -8285,6 +8345,239 @@
           <w:sz w:val="22"/>
           <w:szCs w:val="22"/>
         </w:rPr>
+        <w:t xml:space="preserve">[optional] </w:t>
+      </w:r>
+      <w:r>
+        <w:rPr>
+          <w:rFonts w:ascii="Arial" w:hAnsi="Arial" w:cs="Arial"/>
+          <w:sz w:val="22"/>
+          <w:szCs w:val="22"/>
+        </w:rPr>
+        <w:t>indexes (vector&lt;int</w:t>
+      </w:r>
+      <w:r>
+        <w:rPr>
+          <w:rFonts w:ascii="Arial" w:hAnsi="Arial" w:cs="Arial"/>
+          <w:sz w:val="22"/>
+          <w:szCs w:val="22"/>
+        </w:rPr>
+        <w:t>/unsigned</w:t>
+      </w:r>
+      <w:r>
+        <w:rPr>
+          <w:rFonts w:ascii="Arial" w:hAnsi="Arial" w:cs="Arial"/>
+          <w:sz w:val="22"/>
+          <w:szCs w:val="22"/>
+        </w:rPr>
+        <w:t>&gt;) – the list of indexes used to find entities in vectors;</w:t>
+      </w:r>
+    </w:p>
+    <w:p>
+      <w:pPr>
+        <w:pStyle w:val="NormalWeb"/>
+        <w:numPr>
+          <w:ilvl w:val="1"/>
+          <w:numId w:val="5"/>
+        </w:numPr>
+        <w:spacing w:before="0" w:beforeAutospacing="0" w:after="160" w:afterAutospacing="0"/>
+        <w:rPr>
+          <w:rFonts w:ascii="Arial" w:hAnsi="Arial" w:cs="Arial"/>
+          <w:sz w:val="22"/>
+          <w:szCs w:val="22"/>
+        </w:rPr>
+      </w:pPr>
+      <w:r>
+        <w:rPr>
+          <w:rFonts w:ascii="Arial" w:hAnsi="Arial" w:cs="Arial"/>
+          <w:sz w:val="22"/>
+          <w:szCs w:val="22"/>
+        </w:rPr>
+        <w:t xml:space="preserve">[optional] </w:t>
+      </w:r>
+      <w:proofErr w:type="spellStart"/>
+      <w:r>
+        <w:rPr>
+          <w:rFonts w:ascii="Arial" w:hAnsi="Arial" w:cs="Arial"/>
+          <w:sz w:val="22"/>
+          <w:szCs w:val="22"/>
+        </w:rPr>
+        <w:t>contextIDs</w:t>
+      </w:r>
+      <w:proofErr w:type="spellEnd"/>
+      <w:r>
+        <w:rPr>
+          <w:rFonts w:ascii="Arial" w:hAnsi="Arial" w:cs="Arial"/>
+          <w:sz w:val="22"/>
+          <w:szCs w:val="22"/>
+        </w:rPr>
+        <w:t xml:space="preserve"> (vector&lt;string&gt;)</w:t>
+      </w:r>
+      <w:r>
+        <w:rPr>
+          <w:rFonts w:ascii="Arial" w:hAnsi="Arial" w:cs="Arial"/>
+          <w:sz w:val="22"/>
+          <w:szCs w:val="22"/>
+        </w:rPr>
+        <w:t xml:space="preserve">: </w:t>
+      </w:r>
+      <w:r>
+        <w:rPr>
+          <w:rFonts w:ascii="Arial" w:hAnsi="Arial" w:cs="Arial"/>
+          <w:sz w:val="22"/>
+          <w:szCs w:val="22"/>
+        </w:rPr>
+        <w:t xml:space="preserve">“camera”, “layer”, “object”, “text”, </w:t>
+      </w:r>
+      <w:r>
+        <w:rPr>
+          <w:rFonts w:ascii="Arial" w:hAnsi="Arial" w:cs="Arial"/>
+          <w:sz w:val="22"/>
+          <w:szCs w:val="22"/>
+        </w:rPr>
+        <w:t>"</w:t>
+      </w:r>
+      <w:proofErr w:type="spellStart"/>
+      <w:r>
+        <w:rPr>
+          <w:rFonts w:ascii="Arial" w:hAnsi="Arial" w:cs="Arial"/>
+          <w:sz w:val="22"/>
+          <w:szCs w:val="22"/>
+        </w:rPr>
+        <w:t>editable_text</w:t>
+      </w:r>
+      <w:proofErr w:type="spellEnd"/>
+      <w:r>
+        <w:rPr>
+          <w:rFonts w:ascii="Arial" w:hAnsi="Arial" w:cs="Arial"/>
+          <w:sz w:val="22"/>
+          <w:szCs w:val="22"/>
+        </w:rPr>
+        <w:t>", "image", "movement", "collision", "particles", "event", "variable", "scrollbar"</w:t>
+      </w:r>
+      <w:r>
+        <w:rPr>
+          <w:rFonts w:ascii="Arial" w:hAnsi="Arial" w:cs="Arial"/>
+          <w:sz w:val="22"/>
+          <w:szCs w:val="22"/>
+        </w:rPr>
+        <w:t>, “pointer”, “value”</w:t>
+      </w:r>
+      <w:r>
+        <w:rPr>
+          <w:rFonts w:ascii="Arial" w:hAnsi="Arial" w:cs="Arial"/>
+          <w:sz w:val="22"/>
+          <w:szCs w:val="22"/>
+        </w:rPr>
+        <w:t xml:space="preserve"> </w:t>
+      </w:r>
+      <w:r>
+        <w:rPr>
+          <w:rFonts w:ascii="Arial" w:hAnsi="Arial" w:cs="Arial"/>
+          <w:sz w:val="22"/>
+          <w:szCs w:val="22"/>
+        </w:rPr>
+        <w:t>–</w:t>
+      </w:r>
+      <w:r>
+        <w:rPr>
+          <w:rFonts w:ascii="Arial" w:hAnsi="Arial" w:cs="Arial"/>
+          <w:sz w:val="22"/>
+          <w:szCs w:val="22"/>
+        </w:rPr>
+        <w:t xml:space="preserve"> </w:t>
+      </w:r>
+      <w:r>
+        <w:rPr>
+          <w:rFonts w:ascii="Arial" w:hAnsi="Arial" w:cs="Arial"/>
+          <w:sz w:val="22"/>
+          <w:szCs w:val="22"/>
+        </w:rPr>
+        <w:t xml:space="preserve">if source is not provided, the first id serves as the container </w:t>
+      </w:r>
+      <w:r>
+        <w:rPr>
+          <w:rFonts w:ascii="Arial" w:hAnsi="Arial" w:cs="Arial"/>
+          <w:sz w:val="22"/>
+          <w:szCs w:val="22"/>
+        </w:rPr>
+        <w:t>for index search. The rest of ids, no matter the source, are treated as indexes – they have to be of “pointer” or “value” type.</w:t>
+      </w:r>
+    </w:p>
+    <w:p>
+      <w:pPr>
+        <w:pStyle w:val="NormalWeb"/>
+        <w:numPr>
+          <w:ilvl w:val="1"/>
+          <w:numId w:val="5"/>
+        </w:numPr>
+        <w:spacing w:before="0" w:beforeAutospacing="0" w:after="160" w:afterAutospacing="0"/>
+        <w:rPr>
+          <w:rFonts w:ascii="Arial" w:hAnsi="Arial" w:cs="Arial"/>
+          <w:sz w:val="22"/>
+          <w:szCs w:val="22"/>
+        </w:rPr>
+      </w:pPr>
+      <w:r>
+        <w:rPr>
+          <w:rFonts w:ascii="Arial" w:hAnsi="Arial" w:cs="Arial"/>
+          <w:sz w:val="22"/>
+          <w:szCs w:val="22"/>
+        </w:rPr>
+        <w:t>[optional] attribute (</w:t>
+      </w:r>
+      <w:r>
+        <w:rPr>
+          <w:rFonts w:ascii="Arial" w:hAnsi="Arial" w:cs="Arial"/>
+          <w:sz w:val="22"/>
+          <w:szCs w:val="22"/>
+        </w:rPr>
+        <w:t>string</w:t>
+      </w:r>
+      <w:r>
+        <w:rPr>
+          <w:rFonts w:ascii="Arial" w:hAnsi="Arial" w:cs="Arial"/>
+          <w:sz w:val="22"/>
+          <w:szCs w:val="22"/>
+        </w:rPr>
+        <w:t>)</w:t>
+      </w:r>
+      <w:r>
+        <w:rPr>
+          <w:rFonts w:ascii="Arial" w:hAnsi="Arial" w:cs="Arial"/>
+          <w:sz w:val="22"/>
+          <w:szCs w:val="22"/>
+        </w:rPr>
+        <w:t xml:space="preserve"> - if provided, aggregate this </w:t>
+      </w:r>
+      <w:r>
+        <w:rPr>
+          <w:rFonts w:ascii="Arial" w:hAnsi="Arial" w:cs="Arial"/>
+          <w:sz w:val="22"/>
+          <w:szCs w:val="22"/>
+        </w:rPr>
+        <w:t>attribute from selected entities;</w:t>
+      </w:r>
+    </w:p>
+    <w:p>
+      <w:pPr>
+        <w:pStyle w:val="NormalWeb"/>
+        <w:numPr>
+          <w:ilvl w:val="1"/>
+          <w:numId w:val="5"/>
+        </w:numPr>
+        <w:spacing w:before="0" w:beforeAutospacing="0" w:after="160" w:afterAutospacing="0"/>
+        <w:rPr>
+          <w:rFonts w:ascii="Arial" w:hAnsi="Arial" w:cs="Arial"/>
+          <w:sz w:val="22"/>
+          <w:szCs w:val="22"/>
+        </w:rPr>
+      </w:pPr>
+      <w:r>
+        <w:rPr>
+          <w:rFonts w:ascii="Arial" w:hAnsi="Arial" w:cs="Arial"/>
+          <w:sz w:val="22"/>
+          <w:szCs w:val="22"/>
+        </w:rPr>
         <w:t>[optional]</w:t>
       </w:r>
       <w:r>
@@ -8311,15 +8604,7 @@
           <w:sz w:val="22"/>
           <w:szCs w:val="22"/>
         </w:rPr>
-        <w:t xml:space="preserve"> (string) – </w:t>
-      </w:r>
-      <w:r>
-        <w:rPr>
-          <w:rFonts w:ascii="Arial" w:hAnsi="Arial" w:cs="Arial"/>
-          <w:sz w:val="22"/>
-          <w:szCs w:val="22"/>
-        </w:rPr>
-        <w:t>giving an id to a new context creates a variable in the current scope or overwrites the context of an existing variable with the same id.</w:t>
+        <w:t xml:space="preserve"> (string) – giving an id to a new context creates a variable in the current scope or overwrites the context of an existing variable with the same id.</w:t>
       </w:r>
     </w:p>
     <w:p>
@@ -8342,15 +8627,7 @@
           <w:sz w:val="22"/>
           <w:szCs w:val="22"/>
         </w:rPr>
-        <w:t>intersection</w:t>
-      </w:r>
-      <w:r>
-        <w:rPr>
-          <w:rFonts w:ascii="Arial" w:hAnsi="Arial" w:cs="Arial"/>
-          <w:sz w:val="22"/>
-          <w:szCs w:val="22"/>
-        </w:rPr>
-        <w:t xml:space="preserve"> &lt;</w:t>
+        <w:t>sum &lt;</w:t>
       </w:r>
       <w:proofErr w:type="spellStart"/>
       <w:r>
@@ -8436,23 +8713,7 @@
           <w:sz w:val="22"/>
           <w:szCs w:val="22"/>
         </w:rPr>
-        <w:t xml:space="preserve">- takes a pair of contexts and returns the </w:t>
-      </w:r>
-      <w:r>
-        <w:rPr>
-          <w:rFonts w:ascii="Arial" w:hAnsi="Arial" w:cs="Arial"/>
-          <w:sz w:val="22"/>
-          <w:szCs w:val="22"/>
-        </w:rPr>
-        <w:t>intersection</w:t>
-      </w:r>
-      <w:r>
-        <w:rPr>
-          <w:rFonts w:ascii="Arial" w:hAnsi="Arial" w:cs="Arial"/>
-          <w:sz w:val="22"/>
-          <w:szCs w:val="22"/>
-        </w:rPr>
-        <w:t xml:space="preserve"> of these sets.</w:t>
+        <w:t>- takes a pair of contexts and returns the sum of these sets.</w:t>
       </w:r>
     </w:p>
     <w:p>
@@ -8496,6 +8757,7 @@
           <w:sz w:val="22"/>
           <w:szCs w:val="22"/>
         </w:rPr>
+        <w:lastRenderedPageBreak/>
         <w:t>contextID</w:t>
       </w:r>
       <w:proofErr w:type="spellEnd"/>
@@ -8619,7 +8881,7 @@
           <w:sz w:val="22"/>
           <w:szCs w:val="22"/>
         </w:rPr>
-        <w:t>difference</w:t>
+        <w:t>intersection</w:t>
       </w:r>
       <w:r>
         <w:rPr>
@@ -8721,7 +8983,7 @@
           <w:sz w:val="22"/>
           <w:szCs w:val="22"/>
         </w:rPr>
-        <w:t>difference</w:t>
+        <w:t>intersection</w:t>
       </w:r>
       <w:r>
         <w:rPr>
@@ -8773,57 +9035,16 @@
           <w:sz w:val="22"/>
           <w:szCs w:val="22"/>
         </w:rPr>
-        <w:lastRenderedPageBreak/>
-        <w:t>context</w:t>
-      </w:r>
-      <w:r>
-        <w:rPr>
-          <w:rFonts w:ascii="Arial" w:hAnsi="Arial" w:cs="Arial"/>
-          <w:sz w:val="22"/>
-          <w:szCs w:val="22"/>
-        </w:rPr>
-        <w:t>ID</w:t>
-      </w:r>
-      <w:proofErr w:type="spellEnd"/>
-      <w:r>
-        <w:rPr>
-          <w:rFonts w:ascii="Arial" w:hAnsi="Arial" w:cs="Arial"/>
-          <w:sz w:val="22"/>
-          <w:szCs w:val="22"/>
-        </w:rPr>
-        <w:t xml:space="preserve"> (</w:t>
-      </w:r>
-      <w:r>
-        <w:rPr>
-          <w:rFonts w:ascii="Arial" w:hAnsi="Arial" w:cs="Arial"/>
-          <w:sz w:val="22"/>
-          <w:szCs w:val="22"/>
-        </w:rPr>
-        <w:t>string</w:t>
-      </w:r>
-      <w:r>
-        <w:rPr>
-          <w:rFonts w:ascii="Arial" w:hAnsi="Arial" w:cs="Arial"/>
-          <w:sz w:val="22"/>
-          <w:szCs w:val="22"/>
-        </w:rPr>
-        <w:t>)</w:t>
-      </w:r>
-      <w:r>
-        <w:rPr>
-          <w:rFonts w:ascii="Arial" w:hAnsi="Arial" w:cs="Arial"/>
-          <w:sz w:val="22"/>
-          <w:szCs w:val="22"/>
-        </w:rPr>
-        <w:t xml:space="preserve"> – id of the selected context. This instruction accepts all types: </w:t>
-      </w:r>
-      <w:r>
-        <w:rPr>
-          <w:rFonts w:ascii="Arial" w:hAnsi="Arial" w:cs="Arial"/>
-          <w:sz w:val="22"/>
-          <w:szCs w:val="22"/>
-        </w:rPr>
-        <w:t xml:space="preserve">“camera”, “layer”, “object”, “text”, </w:t>
+        <w:t>contextID</w:t>
+      </w:r>
+      <w:proofErr w:type="spellEnd"/>
+      <w:r>
+        <w:rPr>
+          <w:rFonts w:ascii="Arial" w:hAnsi="Arial" w:cs="Arial"/>
+          <w:sz w:val="22"/>
+          <w:szCs w:val="22"/>
+        </w:rPr>
+        <w:t xml:space="preserve"> (string) – id of the selected context. This instruction accepts all types: “camera”, “layer”, “object”, “text”, </w:t>
       </w:r>
       <w:r>
         <w:rPr>
@@ -8857,15 +9078,7 @@
           <w:sz w:val="22"/>
           <w:szCs w:val="22"/>
         </w:rPr>
-        <w:t>, “pointer”, “value”</w:t>
-      </w:r>
-      <w:r>
-        <w:rPr>
-          <w:rFonts w:ascii="Arial" w:hAnsi="Arial" w:cs="Arial"/>
-          <w:sz w:val="22"/>
-          <w:szCs w:val="22"/>
-        </w:rPr>
-        <w:t>;</w:t>
+        <w:t>, “pointer”, “value”;</w:t>
       </w:r>
     </w:p>
     <w:p>
@@ -8945,55 +9158,67 @@
           <w:sz w:val="22"/>
           <w:szCs w:val="22"/>
         </w:rPr>
-        <w:t xml:space="preserve">value </w:t>
-      </w:r>
-      <w:r>
-        <w:rPr>
-          <w:rFonts w:ascii="Arial" w:hAnsi="Arial" w:cs="Arial"/>
-          <w:sz w:val="22"/>
-          <w:szCs w:val="22"/>
-        </w:rPr>
-        <w:t>&lt;source&gt; [location</w:t>
-      </w:r>
-      <w:r>
-        <w:rPr>
-          <w:rFonts w:ascii="Arial" w:hAnsi="Arial" w:cs="Arial"/>
-          <w:sz w:val="22"/>
-          <w:szCs w:val="22"/>
-        </w:rPr>
-        <w:t>s</w:t>
-      </w:r>
-      <w:r>
-        <w:rPr>
-          <w:rFonts w:ascii="Arial" w:hAnsi="Arial" w:cs="Arial"/>
-          <w:sz w:val="22"/>
-          <w:szCs w:val="22"/>
-        </w:rPr>
-        <w:t>]</w:t>
-      </w:r>
-      <w:r>
-        <w:rPr>
-          <w:rFonts w:ascii="Arial" w:hAnsi="Arial" w:cs="Arial"/>
-          <w:sz w:val="22"/>
-          <w:szCs w:val="22"/>
-        </w:rPr>
-        <w:t xml:space="preserve"> </w:t>
-      </w:r>
-      <w:r>
-        <w:rPr>
-          <w:rFonts w:ascii="Arial" w:hAnsi="Arial" w:cs="Arial"/>
-          <w:sz w:val="22"/>
-          <w:szCs w:val="22"/>
-        </w:rPr>
-        <w:t>[literal]</w:t>
-      </w:r>
-      <w:r>
-        <w:rPr>
-          <w:rFonts w:ascii="Arial" w:hAnsi="Arial" w:cs="Arial"/>
-          <w:sz w:val="22"/>
-          <w:szCs w:val="22"/>
-        </w:rPr>
-        <w:t xml:space="preserve"> </w:t>
+        <w:t>difference</w:t>
+      </w:r>
+      <w:r>
+        <w:rPr>
+          <w:rFonts w:ascii="Arial" w:hAnsi="Arial" w:cs="Arial"/>
+          <w:sz w:val="22"/>
+          <w:szCs w:val="22"/>
+        </w:rPr>
+        <w:t xml:space="preserve"> &lt;</w:t>
+      </w:r>
+      <w:proofErr w:type="spellStart"/>
+      <w:r>
+        <w:rPr>
+          <w:rFonts w:ascii="Arial" w:hAnsi="Arial" w:cs="Arial"/>
+          <w:sz w:val="22"/>
+          <w:szCs w:val="22"/>
+        </w:rPr>
+        <w:t>context</w:t>
+      </w:r>
+      <w:r>
+        <w:rPr>
+          <w:rFonts w:ascii="Arial" w:hAnsi="Arial" w:cs="Arial"/>
+          <w:sz w:val="22"/>
+          <w:szCs w:val="22"/>
+        </w:rPr>
+        <w:t>ID</w:t>
+      </w:r>
+      <w:proofErr w:type="spellEnd"/>
+      <w:r>
+        <w:rPr>
+          <w:rFonts w:ascii="Arial" w:hAnsi="Arial" w:cs="Arial"/>
+          <w:sz w:val="22"/>
+          <w:szCs w:val="22"/>
+        </w:rPr>
+        <w:t>&gt; &lt;</w:t>
+      </w:r>
+      <w:proofErr w:type="spellStart"/>
+      <w:r>
+        <w:rPr>
+          <w:rFonts w:ascii="Arial" w:hAnsi="Arial" w:cs="Arial"/>
+          <w:sz w:val="22"/>
+          <w:szCs w:val="22"/>
+        </w:rPr>
+        <w:t>context</w:t>
+      </w:r>
+      <w:r>
+        <w:rPr>
+          <w:rFonts w:ascii="Arial" w:hAnsi="Arial" w:cs="Arial"/>
+          <w:sz w:val="22"/>
+          <w:szCs w:val="22"/>
+        </w:rPr>
+        <w:t>ID</w:t>
+      </w:r>
+      <w:proofErr w:type="spellEnd"/>
+      <w:r>
+        <w:rPr>
+          <w:rFonts w:ascii="Arial" w:hAnsi="Arial" w:cs="Arial"/>
+          <w:sz w:val="22"/>
+          <w:szCs w:val="22"/>
+        </w:rPr>
+        <w:t xml:space="preserve">&gt; </w:t>
       </w:r>
       <w:r>
         <w:rPr>
@@ -9027,71 +9252,23 @@
           <w:sz w:val="22"/>
           <w:szCs w:val="22"/>
         </w:rPr>
-        <w:t>– returns</w:t>
-      </w:r>
-      <w:r>
-        <w:rPr>
-          <w:rFonts w:ascii="Arial" w:hAnsi="Arial" w:cs="Arial"/>
-          <w:sz w:val="22"/>
-          <w:szCs w:val="22"/>
-        </w:rPr>
-        <w:t xml:space="preserve"> a context made out of</w:t>
-      </w:r>
-      <w:r>
-        <w:rPr>
-          <w:rFonts w:ascii="Arial" w:hAnsi="Arial" w:cs="Arial"/>
-          <w:sz w:val="22"/>
-          <w:szCs w:val="22"/>
-        </w:rPr>
-        <w:t xml:space="preserve"> </w:t>
-      </w:r>
-      <w:r>
-        <w:rPr>
-          <w:rFonts w:ascii="Arial" w:hAnsi="Arial" w:cs="Arial"/>
-          <w:sz w:val="22"/>
-          <w:szCs w:val="22"/>
-        </w:rPr>
-        <w:t xml:space="preserve">given literals or </w:t>
-      </w:r>
-      <w:r>
-        <w:rPr>
-          <w:rFonts w:ascii="Arial" w:hAnsi="Arial" w:cs="Arial"/>
-          <w:sz w:val="22"/>
-          <w:szCs w:val="22"/>
-        </w:rPr>
-        <w:t>value</w:t>
-      </w:r>
-      <w:r>
-        <w:rPr>
-          <w:rFonts w:ascii="Arial" w:hAnsi="Arial" w:cs="Arial"/>
-          <w:sz w:val="22"/>
-          <w:szCs w:val="22"/>
-        </w:rPr>
-        <w:t>s</w:t>
-      </w:r>
-      <w:r>
-        <w:rPr>
-          <w:rFonts w:ascii="Arial" w:hAnsi="Arial" w:cs="Arial"/>
-          <w:sz w:val="22"/>
-          <w:szCs w:val="22"/>
-        </w:rPr>
-        <w:t xml:space="preserve"> found in</w:t>
-      </w:r>
-      <w:r>
-        <w:rPr>
-          <w:rFonts w:ascii="Arial" w:hAnsi="Arial" w:cs="Arial"/>
-          <w:sz w:val="22"/>
-          <w:szCs w:val="22"/>
-        </w:rPr>
-        <w:t xml:space="preserve"> different sources</w:t>
-      </w:r>
-      <w:r>
-        <w:rPr>
-          <w:rFonts w:ascii="Arial" w:hAnsi="Arial" w:cs="Arial"/>
-          <w:sz w:val="22"/>
-          <w:szCs w:val="22"/>
-        </w:rPr>
-        <w:t>.</w:t>
+        <w:t xml:space="preserve">- takes a pair of contexts and returns the </w:t>
+      </w:r>
+      <w:r>
+        <w:rPr>
+          <w:rFonts w:ascii="Arial" w:hAnsi="Arial" w:cs="Arial"/>
+          <w:sz w:val="22"/>
+          <w:szCs w:val="22"/>
+        </w:rPr>
+        <w:t>difference</w:t>
+      </w:r>
+      <w:r>
+        <w:rPr>
+          <w:rFonts w:ascii="Arial" w:hAnsi="Arial" w:cs="Arial"/>
+          <w:sz w:val="22"/>
+          <w:szCs w:val="22"/>
+        </w:rPr>
+        <w:t xml:space="preserve"> of these sets.</w:t>
       </w:r>
     </w:p>
     <w:p>
@@ -9128,211 +9305,105 @@
           <w:szCs w:val="22"/>
         </w:rPr>
       </w:pPr>
-      <w:r>
-        <w:rPr>
-          <w:rFonts w:ascii="Arial" w:hAnsi="Arial" w:cs="Arial"/>
-          <w:sz w:val="22"/>
-          <w:szCs w:val="22"/>
-        </w:rPr>
-        <w:t>source (string): “context”, “camera”, “layer”, “object”, “variable”, “literal”, “</w:t>
-      </w:r>
-      <w:proofErr w:type="spellStart"/>
-      <w:r>
-        <w:rPr>
-          <w:rFonts w:ascii="Arial" w:hAnsi="Arial" w:cs="Arial"/>
-          <w:sz w:val="22"/>
-          <w:szCs w:val="22"/>
-        </w:rPr>
-        <w:t>second_passed</w:t>
-      </w:r>
-      <w:proofErr w:type="spellEnd"/>
-      <w:r>
-        <w:rPr>
-          <w:rFonts w:ascii="Arial" w:hAnsi="Arial" w:cs="Arial"/>
-          <w:sz w:val="22"/>
-          <w:szCs w:val="22"/>
-        </w:rPr>
-        <w:t>”, “</w:t>
-      </w:r>
-      <w:proofErr w:type="spellStart"/>
-      <w:r>
-        <w:rPr>
-          <w:rFonts w:ascii="Arial" w:hAnsi="Arial" w:cs="Arial"/>
-          <w:sz w:val="22"/>
-          <w:szCs w:val="22"/>
-        </w:rPr>
-        <w:t>key_pressed</w:t>
-      </w:r>
-      <w:proofErr w:type="spellEnd"/>
-      <w:r>
-        <w:rPr>
-          <w:rFonts w:ascii="Arial" w:hAnsi="Arial" w:cs="Arial"/>
-          <w:sz w:val="22"/>
-          <w:szCs w:val="22"/>
-        </w:rPr>
-        <w:t>”, “</w:t>
-      </w:r>
-      <w:proofErr w:type="spellStart"/>
-      <w:r>
-        <w:rPr>
-          <w:rFonts w:ascii="Arial" w:hAnsi="Arial" w:cs="Arial"/>
-          <w:sz w:val="22"/>
-          <w:szCs w:val="22"/>
-        </w:rPr>
-        <w:t>key_pressing</w:t>
-      </w:r>
-      <w:proofErr w:type="spellEnd"/>
-      <w:r>
-        <w:rPr>
-          <w:rFonts w:ascii="Arial" w:hAnsi="Arial" w:cs="Arial"/>
-          <w:sz w:val="22"/>
-          <w:szCs w:val="22"/>
-        </w:rPr>
-        <w:t>”, “</w:t>
-      </w:r>
-      <w:proofErr w:type="spellStart"/>
-      <w:r>
-        <w:rPr>
-          <w:rFonts w:ascii="Arial" w:hAnsi="Arial" w:cs="Arial"/>
-          <w:sz w:val="22"/>
-          <w:szCs w:val="22"/>
-        </w:rPr>
-        <w:t>key_released</w:t>
-      </w:r>
-      <w:proofErr w:type="spellEnd"/>
-      <w:r>
-        <w:rPr>
-          <w:rFonts w:ascii="Arial" w:hAnsi="Arial" w:cs="Arial"/>
-          <w:sz w:val="22"/>
-          <w:szCs w:val="22"/>
-        </w:rPr>
-        <w:t>”, “</w:t>
-      </w:r>
-      <w:proofErr w:type="spellStart"/>
-      <w:r>
-        <w:rPr>
-          <w:rFonts w:ascii="Arial" w:hAnsi="Arial" w:cs="Arial"/>
-          <w:sz w:val="22"/>
-          <w:szCs w:val="22"/>
-        </w:rPr>
-        <w:t>any_key_pressed</w:t>
-      </w:r>
-      <w:proofErr w:type="spellEnd"/>
-      <w:r>
-        <w:rPr>
-          <w:rFonts w:ascii="Arial" w:hAnsi="Arial" w:cs="Arial"/>
-          <w:sz w:val="22"/>
-          <w:szCs w:val="22"/>
-        </w:rPr>
-        <w:t>”, “</w:t>
-      </w:r>
-      <w:proofErr w:type="spellStart"/>
-      <w:r>
-        <w:rPr>
-          <w:rFonts w:ascii="Arial" w:hAnsi="Arial" w:cs="Arial"/>
-          <w:sz w:val="22"/>
-          <w:szCs w:val="22"/>
-        </w:rPr>
-        <w:t>any_key_pressing</w:t>
-      </w:r>
-      <w:proofErr w:type="spellEnd"/>
-      <w:r>
-        <w:rPr>
-          <w:rFonts w:ascii="Arial" w:hAnsi="Arial" w:cs="Arial"/>
-          <w:sz w:val="22"/>
-          <w:szCs w:val="22"/>
-        </w:rPr>
-        <w:t>”, “</w:t>
-      </w:r>
-      <w:proofErr w:type="spellStart"/>
-      <w:r>
-        <w:rPr>
-          <w:rFonts w:ascii="Arial" w:hAnsi="Arial" w:cs="Arial"/>
-          <w:sz w:val="22"/>
-          <w:szCs w:val="22"/>
-        </w:rPr>
-        <w:t>any_key_released</w:t>
-      </w:r>
-      <w:proofErr w:type="spellEnd"/>
-      <w:r>
-        <w:rPr>
-          <w:rFonts w:ascii="Arial" w:hAnsi="Arial" w:cs="Arial"/>
-          <w:sz w:val="22"/>
-          <w:szCs w:val="22"/>
-        </w:rPr>
-        <w:t>”, “</w:t>
-      </w:r>
-      <w:proofErr w:type="spellStart"/>
-      <w:r>
-        <w:rPr>
-          <w:rFonts w:ascii="Arial" w:hAnsi="Arial" w:cs="Arial"/>
-          <w:sz w:val="22"/>
-          <w:szCs w:val="22"/>
-        </w:rPr>
-        <w:t>mouse_moved</w:t>
-      </w:r>
-      <w:proofErr w:type="spellEnd"/>
-      <w:r>
-        <w:rPr>
-          <w:rFonts w:ascii="Arial" w:hAnsi="Arial" w:cs="Arial"/>
-          <w:sz w:val="22"/>
-          <w:szCs w:val="22"/>
-        </w:rPr>
-        <w:t>”, “</w:t>
-      </w:r>
-      <w:proofErr w:type="spellStart"/>
-      <w:r>
-        <w:rPr>
-          <w:rFonts w:ascii="Arial" w:hAnsi="Arial" w:cs="Arial"/>
-          <w:sz w:val="22"/>
-          <w:szCs w:val="22"/>
-        </w:rPr>
-        <w:t>mouse_pressed</w:t>
-      </w:r>
-      <w:proofErr w:type="spellEnd"/>
-      <w:r>
-        <w:rPr>
-          <w:rFonts w:ascii="Arial" w:hAnsi="Arial" w:cs="Arial"/>
-          <w:sz w:val="22"/>
-          <w:szCs w:val="22"/>
-        </w:rPr>
-        <w:t>”, “</w:t>
-      </w:r>
-      <w:proofErr w:type="spellStart"/>
-      <w:r>
-        <w:rPr>
-          <w:rFonts w:ascii="Arial" w:hAnsi="Arial" w:cs="Arial"/>
-          <w:sz w:val="22"/>
-          <w:szCs w:val="22"/>
-        </w:rPr>
-        <w:t>mouse_pressing</w:t>
-      </w:r>
-      <w:proofErr w:type="spellEnd"/>
-      <w:r>
-        <w:rPr>
-          <w:rFonts w:ascii="Arial" w:hAnsi="Arial" w:cs="Arial"/>
-          <w:sz w:val="22"/>
-          <w:szCs w:val="22"/>
-        </w:rPr>
-        <w:t>”, “</w:t>
-      </w:r>
-      <w:proofErr w:type="spellStart"/>
-      <w:r>
-        <w:rPr>
-          <w:rFonts w:ascii="Arial" w:hAnsi="Arial" w:cs="Arial"/>
-          <w:sz w:val="22"/>
-          <w:szCs w:val="22"/>
-        </w:rPr>
-        <w:t>mouse_released</w:t>
-      </w:r>
-      <w:proofErr w:type="spellEnd"/>
-      <w:r>
-        <w:rPr>
-          <w:rFonts w:ascii="Arial" w:hAnsi="Arial" w:cs="Arial"/>
-          <w:sz w:val="22"/>
-          <w:szCs w:val="22"/>
-        </w:rPr>
-        <w:t>”;</w:t>
+      <w:proofErr w:type="spellStart"/>
+      <w:r>
+        <w:rPr>
+          <w:rFonts w:ascii="Arial" w:hAnsi="Arial" w:cs="Arial"/>
+          <w:sz w:val="22"/>
+          <w:szCs w:val="22"/>
+        </w:rPr>
+        <w:t>context</w:t>
+      </w:r>
+      <w:r>
+        <w:rPr>
+          <w:rFonts w:ascii="Arial" w:hAnsi="Arial" w:cs="Arial"/>
+          <w:sz w:val="22"/>
+          <w:szCs w:val="22"/>
+        </w:rPr>
+        <w:t>ID</w:t>
+      </w:r>
+      <w:proofErr w:type="spellEnd"/>
+      <w:r>
+        <w:rPr>
+          <w:rFonts w:ascii="Arial" w:hAnsi="Arial" w:cs="Arial"/>
+          <w:sz w:val="22"/>
+          <w:szCs w:val="22"/>
+        </w:rPr>
+        <w:t xml:space="preserve"> (</w:t>
+      </w:r>
+      <w:r>
+        <w:rPr>
+          <w:rFonts w:ascii="Arial" w:hAnsi="Arial" w:cs="Arial"/>
+          <w:sz w:val="22"/>
+          <w:szCs w:val="22"/>
+        </w:rPr>
+        <w:t>string</w:t>
+      </w:r>
+      <w:r>
+        <w:rPr>
+          <w:rFonts w:ascii="Arial" w:hAnsi="Arial" w:cs="Arial"/>
+          <w:sz w:val="22"/>
+          <w:szCs w:val="22"/>
+        </w:rPr>
+        <w:t>)</w:t>
+      </w:r>
+      <w:r>
+        <w:rPr>
+          <w:rFonts w:ascii="Arial" w:hAnsi="Arial" w:cs="Arial"/>
+          <w:sz w:val="22"/>
+          <w:szCs w:val="22"/>
+        </w:rPr>
+        <w:t xml:space="preserve"> – id of the selected context. This instruction accepts all types: </w:t>
+      </w:r>
+      <w:r>
+        <w:rPr>
+          <w:rFonts w:ascii="Arial" w:hAnsi="Arial" w:cs="Arial"/>
+          <w:sz w:val="22"/>
+          <w:szCs w:val="22"/>
+        </w:rPr>
+        <w:t xml:space="preserve">“camera”, “layer”, “object”, “text”, </w:t>
+      </w:r>
+      <w:r>
+        <w:rPr>
+          <w:rFonts w:ascii="Arial" w:hAnsi="Arial" w:cs="Arial"/>
+          <w:sz w:val="22"/>
+          <w:szCs w:val="22"/>
+        </w:rPr>
+        <w:t>"</w:t>
+      </w:r>
+      <w:proofErr w:type="spellStart"/>
+      <w:r>
+        <w:rPr>
+          <w:rFonts w:ascii="Arial" w:hAnsi="Arial" w:cs="Arial"/>
+          <w:sz w:val="22"/>
+          <w:szCs w:val="22"/>
+        </w:rPr>
+        <w:t>editable_text</w:t>
+      </w:r>
+      <w:proofErr w:type="spellEnd"/>
+      <w:r>
+        <w:rPr>
+          <w:rFonts w:ascii="Arial" w:hAnsi="Arial" w:cs="Arial"/>
+          <w:sz w:val="22"/>
+          <w:szCs w:val="22"/>
+        </w:rPr>
+        <w:t>", "image", "movement", "collision", "particles", "event", "variable", "scrollbar"</w:t>
+      </w:r>
+      <w:r>
+        <w:rPr>
+          <w:rFonts w:ascii="Arial" w:hAnsi="Arial" w:cs="Arial"/>
+          <w:sz w:val="22"/>
+          <w:szCs w:val="22"/>
+        </w:rPr>
+        <w:t>, “pointer”, “value”</w:t>
+      </w:r>
+      <w:r>
+        <w:rPr>
+          <w:rFonts w:ascii="Arial" w:hAnsi="Arial" w:cs="Arial"/>
+          <w:sz w:val="22"/>
+          <w:szCs w:val="22"/>
+        </w:rPr>
+        <w:t>;</w:t>
       </w:r>
     </w:p>
     <w:p>
@@ -9355,7 +9426,72 @@
           <w:sz w:val="22"/>
           <w:szCs w:val="22"/>
         </w:rPr>
-        <w:t>[optional] location</w:t>
+        <w:t>[optional]</w:t>
+      </w:r>
+      <w:r>
+        <w:rPr>
+          <w:rFonts w:ascii="Arial" w:hAnsi="Arial" w:cs="Arial"/>
+          <w:sz w:val="22"/>
+          <w:szCs w:val="22"/>
+        </w:rPr>
+        <w:t xml:space="preserve"> </w:t>
+      </w:r>
+      <w:proofErr w:type="spellStart"/>
+      <w:r>
+        <w:rPr>
+          <w:rFonts w:ascii="Arial" w:hAnsi="Arial" w:cs="Arial"/>
+          <w:sz w:val="22"/>
+          <w:szCs w:val="22"/>
+        </w:rPr>
+        <w:t>newContextID</w:t>
+      </w:r>
+      <w:proofErr w:type="spellEnd"/>
+      <w:r>
+        <w:rPr>
+          <w:rFonts w:ascii="Arial" w:hAnsi="Arial" w:cs="Arial"/>
+          <w:sz w:val="22"/>
+          <w:szCs w:val="22"/>
+        </w:rPr>
+        <w:t xml:space="preserve"> (string) – </w:t>
+      </w:r>
+      <w:r>
+        <w:rPr>
+          <w:rFonts w:ascii="Arial" w:hAnsi="Arial" w:cs="Arial"/>
+          <w:sz w:val="22"/>
+          <w:szCs w:val="22"/>
+        </w:rPr>
+        <w:t>giving an id to a new context creates a variable in the current scope or overwrites the context of an existing variable with the same id.</w:t>
+      </w:r>
+    </w:p>
+    <w:p>
+      <w:pPr>
+        <w:pStyle w:val="NormalWeb"/>
+        <w:numPr>
+          <w:ilvl w:val="1"/>
+          <w:numId w:val="4"/>
+        </w:numPr>
+        <w:spacing w:before="0" w:beforeAutospacing="0" w:after="160" w:afterAutospacing="0"/>
+        <w:rPr>
+          <w:rFonts w:ascii="Arial" w:hAnsi="Arial" w:cs="Arial"/>
+          <w:sz w:val="22"/>
+          <w:szCs w:val="22"/>
+        </w:rPr>
+      </w:pPr>
+      <w:r>
+        <w:rPr>
+          <w:rFonts w:ascii="Arial" w:hAnsi="Arial" w:cs="Arial"/>
+          <w:sz w:val="22"/>
+          <w:szCs w:val="22"/>
+        </w:rPr>
+        <w:t xml:space="preserve">value </w:t>
+      </w:r>
+      <w:r>
+        <w:rPr>
+          <w:rFonts w:ascii="Arial" w:hAnsi="Arial" w:cs="Arial"/>
+          <w:sz w:val="22"/>
+          <w:szCs w:val="22"/>
+        </w:rPr>
+        <w:t>&lt;source&gt; [location</w:t>
       </w:r>
       <w:r>
         <w:rPr>
@@ -9371,41 +9507,7 @@
           <w:sz w:val="22"/>
           <w:szCs w:val="22"/>
         </w:rPr>
-        <w:t xml:space="preserve"> (</w:t>
-      </w:r>
-      <w:r>
-        <w:rPr>
-          <w:rFonts w:ascii="Arial" w:hAnsi="Arial" w:cs="Arial"/>
-          <w:sz w:val="22"/>
-          <w:szCs w:val="22"/>
-        </w:rPr>
-        <w:t>vector&lt;</w:t>
-      </w:r>
-      <w:proofErr w:type="spellStart"/>
-      <w:r>
-        <w:rPr>
-          <w:rFonts w:ascii="Arial" w:hAnsi="Arial" w:cs="Arial"/>
-          <w:sz w:val="22"/>
-          <w:szCs w:val="22"/>
-        </w:rPr>
-        <w:t>ValueLocation</w:t>
-      </w:r>
-      <w:proofErr w:type="spellEnd"/>
-      <w:r>
-        <w:rPr>
-          <w:rFonts w:ascii="Arial" w:hAnsi="Arial" w:cs="Arial"/>
-          <w:sz w:val="22"/>
-          <w:szCs w:val="22"/>
-        </w:rPr>
-        <w:t>&gt;</w:t>
-      </w:r>
-      <w:r>
-        <w:rPr>
-          <w:rFonts w:ascii="Arial" w:hAnsi="Arial" w:cs="Arial"/>
-          <w:sz w:val="22"/>
-          <w:szCs w:val="22"/>
-        </w:rPr>
-        <w:t>)</w:t>
+        <w:t>]</w:t>
       </w:r>
       <w:r>
         <w:rPr>
@@ -9421,7 +9523,7 @@
           <w:sz w:val="22"/>
           <w:szCs w:val="22"/>
         </w:rPr>
-        <w:t>–</w:t>
+        <w:t>[literal]</w:t>
       </w:r>
       <w:r>
         <w:rPr>
@@ -9437,105 +9539,117 @@
           <w:sz w:val="22"/>
           <w:szCs w:val="22"/>
         </w:rPr>
-        <w:t xml:space="preserve">each location contains these parameters: </w:t>
-      </w:r>
-      <w:proofErr w:type="spellStart"/>
-      <w:r>
-        <w:rPr>
-          <w:rFonts w:ascii="Arial" w:hAnsi="Arial" w:cs="Arial"/>
-          <w:sz w:val="22"/>
-          <w:szCs w:val="22"/>
-        </w:rPr>
-        <w:t>cameraID</w:t>
-      </w:r>
-      <w:proofErr w:type="spellEnd"/>
-      <w:r>
-        <w:rPr>
-          <w:rFonts w:ascii="Arial" w:hAnsi="Arial" w:cs="Arial"/>
-          <w:sz w:val="22"/>
-          <w:szCs w:val="22"/>
-        </w:rPr>
-        <w:t xml:space="preserve">, </w:t>
-      </w:r>
-      <w:proofErr w:type="spellStart"/>
-      <w:r>
-        <w:rPr>
-          <w:rFonts w:ascii="Arial" w:hAnsi="Arial" w:cs="Arial"/>
-          <w:sz w:val="22"/>
-          <w:szCs w:val="22"/>
-        </w:rPr>
-        <w:t>layerID</w:t>
-      </w:r>
-      <w:proofErr w:type="spellEnd"/>
-      <w:r>
-        <w:rPr>
-          <w:rFonts w:ascii="Arial" w:hAnsi="Arial" w:cs="Arial"/>
-          <w:sz w:val="22"/>
-          <w:szCs w:val="22"/>
-        </w:rPr>
-        <w:t xml:space="preserve">, </w:t>
-      </w:r>
-      <w:proofErr w:type="spellStart"/>
-      <w:r>
-        <w:rPr>
-          <w:rFonts w:ascii="Arial" w:hAnsi="Arial" w:cs="Arial"/>
-          <w:sz w:val="22"/>
-          <w:szCs w:val="22"/>
-        </w:rPr>
-        <w:t>objectID</w:t>
-      </w:r>
-      <w:proofErr w:type="spellEnd"/>
-      <w:r>
-        <w:rPr>
-          <w:rFonts w:ascii="Arial" w:hAnsi="Arial" w:cs="Arial"/>
-          <w:sz w:val="22"/>
-          <w:szCs w:val="22"/>
-        </w:rPr>
-        <w:t xml:space="preserve">, </w:t>
-      </w:r>
-      <w:proofErr w:type="spellStart"/>
-      <w:r>
-        <w:rPr>
-          <w:rFonts w:ascii="Arial" w:hAnsi="Arial" w:cs="Arial"/>
-          <w:sz w:val="22"/>
-          <w:szCs w:val="22"/>
-        </w:rPr>
-        <w:t>moduleType</w:t>
-      </w:r>
-      <w:proofErr w:type="spellEnd"/>
-      <w:r>
-        <w:rPr>
-          <w:rFonts w:ascii="Arial" w:hAnsi="Arial" w:cs="Arial"/>
-          <w:sz w:val="22"/>
-          <w:szCs w:val="22"/>
-        </w:rPr>
-        <w:t xml:space="preserve">, </w:t>
-      </w:r>
-      <w:proofErr w:type="spellStart"/>
-      <w:r>
-        <w:rPr>
-          <w:rFonts w:ascii="Arial" w:hAnsi="Arial" w:cs="Arial"/>
-          <w:sz w:val="22"/>
-          <w:szCs w:val="22"/>
-        </w:rPr>
-        <w:t>moduleID</w:t>
-      </w:r>
-      <w:proofErr w:type="spellEnd"/>
-      <w:r>
-        <w:rPr>
-          <w:rFonts w:ascii="Arial" w:hAnsi="Arial" w:cs="Arial"/>
-          <w:sz w:val="22"/>
-          <w:szCs w:val="22"/>
-        </w:rPr>
-        <w:t>, attribute. Some of them will be ignored based on the provided source and only entities with the right ID or (module type) will be taken into consideration</w:t>
-      </w:r>
-      <w:r>
-        <w:rPr>
-          <w:rFonts w:ascii="Arial" w:hAnsi="Arial" w:cs="Arial"/>
-          <w:sz w:val="22"/>
-          <w:szCs w:val="22"/>
-        </w:rPr>
-        <w:t>;</w:t>
+        <w:t>[</w:t>
+      </w:r>
+      <w:proofErr w:type="spellStart"/>
+      <w:r>
+        <w:rPr>
+          <w:rFonts w:ascii="Arial" w:hAnsi="Arial" w:cs="Arial"/>
+          <w:sz w:val="22"/>
+          <w:szCs w:val="22"/>
+        </w:rPr>
+        <w:t>newContextID</w:t>
+      </w:r>
+      <w:proofErr w:type="spellEnd"/>
+      <w:r>
+        <w:rPr>
+          <w:rFonts w:ascii="Arial" w:hAnsi="Arial" w:cs="Arial"/>
+          <w:sz w:val="22"/>
+          <w:szCs w:val="22"/>
+        </w:rPr>
+        <w:t xml:space="preserve">] </w:t>
+      </w:r>
+      <w:r>
+        <w:rPr>
+          <w:rFonts w:ascii="Arial" w:hAnsi="Arial" w:cs="Arial"/>
+          <w:sz w:val="22"/>
+          <w:szCs w:val="22"/>
+        </w:rPr>
+        <w:t>– returns</w:t>
+      </w:r>
+      <w:r>
+        <w:rPr>
+          <w:rFonts w:ascii="Arial" w:hAnsi="Arial" w:cs="Arial"/>
+          <w:sz w:val="22"/>
+          <w:szCs w:val="22"/>
+        </w:rPr>
+        <w:t xml:space="preserve"> a context made out of</w:t>
+      </w:r>
+      <w:r>
+        <w:rPr>
+          <w:rFonts w:ascii="Arial" w:hAnsi="Arial" w:cs="Arial"/>
+          <w:sz w:val="22"/>
+          <w:szCs w:val="22"/>
+        </w:rPr>
+        <w:t xml:space="preserve"> </w:t>
+      </w:r>
+      <w:r>
+        <w:rPr>
+          <w:rFonts w:ascii="Arial" w:hAnsi="Arial" w:cs="Arial"/>
+          <w:sz w:val="22"/>
+          <w:szCs w:val="22"/>
+        </w:rPr>
+        <w:t xml:space="preserve">given literals or </w:t>
+      </w:r>
+      <w:r>
+        <w:rPr>
+          <w:rFonts w:ascii="Arial" w:hAnsi="Arial" w:cs="Arial"/>
+          <w:sz w:val="22"/>
+          <w:szCs w:val="22"/>
+        </w:rPr>
+        <w:t>value</w:t>
+      </w:r>
+      <w:r>
+        <w:rPr>
+          <w:rFonts w:ascii="Arial" w:hAnsi="Arial" w:cs="Arial"/>
+          <w:sz w:val="22"/>
+          <w:szCs w:val="22"/>
+        </w:rPr>
+        <w:t>s</w:t>
+      </w:r>
+      <w:r>
+        <w:rPr>
+          <w:rFonts w:ascii="Arial" w:hAnsi="Arial" w:cs="Arial"/>
+          <w:sz w:val="22"/>
+          <w:szCs w:val="22"/>
+        </w:rPr>
+        <w:t xml:space="preserve"> found in</w:t>
+      </w:r>
+      <w:r>
+        <w:rPr>
+          <w:rFonts w:ascii="Arial" w:hAnsi="Arial" w:cs="Arial"/>
+          <w:sz w:val="22"/>
+          <w:szCs w:val="22"/>
+        </w:rPr>
+        <w:t xml:space="preserve"> different sources</w:t>
+      </w:r>
+      <w:r>
+        <w:rPr>
+          <w:rFonts w:ascii="Arial" w:hAnsi="Arial" w:cs="Arial"/>
+          <w:sz w:val="22"/>
+          <w:szCs w:val="22"/>
+        </w:rPr>
+        <w:t>.</w:t>
+      </w:r>
+    </w:p>
+    <w:p>
+      <w:pPr>
+        <w:pStyle w:val="NormalWeb"/>
+        <w:spacing w:before="0" w:beforeAutospacing="0" w:after="160" w:afterAutospacing="0"/>
+        <w:ind w:left="1440"/>
+        <w:rPr>
+          <w:rFonts w:ascii="Arial" w:hAnsi="Arial" w:cs="Arial"/>
+          <w:sz w:val="22"/>
+          <w:szCs w:val="22"/>
+        </w:rPr>
+      </w:pPr>
+      <w:r>
+        <w:rPr>
+          <w:rFonts w:ascii="Arial" w:hAnsi="Arial" w:cs="Arial"/>
+          <w:sz w:val="22"/>
+          <w:szCs w:val="22"/>
+        </w:rPr>
+        <w:t>Parameters:</w:t>
       </w:r>
     </w:p>
     <w:p>
@@ -9558,113 +9672,205 @@
           <w:sz w:val="22"/>
           <w:szCs w:val="22"/>
         </w:rPr>
-        <w:t>[optional] literal</w:t>
-      </w:r>
-      <w:r>
-        <w:rPr>
-          <w:rFonts w:ascii="Arial" w:hAnsi="Arial" w:cs="Arial"/>
-          <w:sz w:val="22"/>
-          <w:szCs w:val="22"/>
-        </w:rPr>
-        <w:t>s</w:t>
-      </w:r>
-      <w:r>
-        <w:rPr>
-          <w:rFonts w:ascii="Arial" w:hAnsi="Arial" w:cs="Arial"/>
-          <w:sz w:val="22"/>
-          <w:szCs w:val="22"/>
-        </w:rPr>
-        <w:t xml:space="preserve"> (</w:t>
-      </w:r>
-      <w:r>
-        <w:rPr>
-          <w:rFonts w:ascii="Arial" w:hAnsi="Arial" w:cs="Arial"/>
-          <w:sz w:val="22"/>
-          <w:szCs w:val="22"/>
-        </w:rPr>
-        <w:t>vector&lt;</w:t>
-      </w:r>
-      <w:proofErr w:type="spellStart"/>
-      <w:r>
-        <w:rPr>
-          <w:rFonts w:ascii="Arial" w:hAnsi="Arial" w:cs="Arial"/>
-          <w:sz w:val="22"/>
-          <w:szCs w:val="22"/>
-        </w:rPr>
-        <w:t>VariableModule</w:t>
-      </w:r>
-      <w:proofErr w:type="spellEnd"/>
-      <w:r>
-        <w:rPr>
-          <w:rFonts w:ascii="Arial" w:hAnsi="Arial" w:cs="Arial"/>
-          <w:sz w:val="22"/>
-          <w:szCs w:val="22"/>
-        </w:rPr>
-        <w:t>&gt;</w:t>
-      </w:r>
-      <w:r>
-        <w:rPr>
-          <w:rFonts w:ascii="Arial" w:hAnsi="Arial" w:cs="Arial"/>
-          <w:sz w:val="22"/>
-          <w:szCs w:val="22"/>
-        </w:rPr>
-        <w:t>)</w:t>
-      </w:r>
-      <w:r>
-        <w:rPr>
-          <w:rFonts w:ascii="Arial" w:hAnsi="Arial" w:cs="Arial"/>
-          <w:sz w:val="22"/>
-          <w:szCs w:val="22"/>
-        </w:rPr>
-        <w:t>:</w:t>
-      </w:r>
-      <w:r>
-        <w:rPr>
-          <w:rFonts w:ascii="Arial" w:hAnsi="Arial" w:cs="Arial"/>
-          <w:sz w:val="22"/>
-          <w:szCs w:val="22"/>
-        </w:rPr>
-        <w:t xml:space="preserve"> </w:t>
-      </w:r>
-      <w:r>
-        <w:rPr>
-          <w:rFonts w:ascii="Arial" w:hAnsi="Arial" w:cs="Arial"/>
-          <w:sz w:val="22"/>
-          <w:szCs w:val="22"/>
-        </w:rPr>
-        <w:t>bool, int, double, string</w:t>
-      </w:r>
-      <w:r>
-        <w:rPr>
-          <w:rFonts w:ascii="Arial" w:hAnsi="Arial" w:cs="Arial"/>
-          <w:sz w:val="22"/>
-          <w:szCs w:val="22"/>
-        </w:rPr>
-        <w:t xml:space="preserve"> – literal</w:t>
-      </w:r>
-      <w:r>
-        <w:rPr>
-          <w:rFonts w:ascii="Arial" w:hAnsi="Arial" w:cs="Arial"/>
-          <w:sz w:val="22"/>
-          <w:szCs w:val="22"/>
-        </w:rPr>
-        <w:t>s</w:t>
-      </w:r>
-      <w:r>
-        <w:rPr>
-          <w:rFonts w:ascii="Arial" w:hAnsi="Arial" w:cs="Arial"/>
-          <w:sz w:val="22"/>
-          <w:szCs w:val="22"/>
-        </w:rPr>
-        <w:t xml:space="preserve"> will be used only if the source is equal to “literal”</w:t>
-      </w:r>
-      <w:r>
-        <w:rPr>
-          <w:rFonts w:ascii="Arial" w:hAnsi="Arial" w:cs="Arial"/>
-          <w:sz w:val="22"/>
-          <w:szCs w:val="22"/>
-        </w:rPr>
-        <w:t>;</w:t>
+        <w:t>source (string): “context”, “camera”, “layer”, “object”, “variable”, “literal”, “</w:t>
+      </w:r>
+      <w:proofErr w:type="spellStart"/>
+      <w:r>
+        <w:rPr>
+          <w:rFonts w:ascii="Arial" w:hAnsi="Arial" w:cs="Arial"/>
+          <w:sz w:val="22"/>
+          <w:szCs w:val="22"/>
+        </w:rPr>
+        <w:t>second_passed</w:t>
+      </w:r>
+      <w:proofErr w:type="spellEnd"/>
+      <w:r>
+        <w:rPr>
+          <w:rFonts w:ascii="Arial" w:hAnsi="Arial" w:cs="Arial"/>
+          <w:sz w:val="22"/>
+          <w:szCs w:val="22"/>
+        </w:rPr>
+        <w:t>”, “</w:t>
+      </w:r>
+      <w:proofErr w:type="spellStart"/>
+      <w:r>
+        <w:rPr>
+          <w:rFonts w:ascii="Arial" w:hAnsi="Arial" w:cs="Arial"/>
+          <w:sz w:val="22"/>
+          <w:szCs w:val="22"/>
+        </w:rPr>
+        <w:t>key_pressed</w:t>
+      </w:r>
+      <w:proofErr w:type="spellEnd"/>
+      <w:r>
+        <w:rPr>
+          <w:rFonts w:ascii="Arial" w:hAnsi="Arial" w:cs="Arial"/>
+          <w:sz w:val="22"/>
+          <w:szCs w:val="22"/>
+        </w:rPr>
+        <w:t>”, “</w:t>
+      </w:r>
+      <w:proofErr w:type="spellStart"/>
+      <w:r>
+        <w:rPr>
+          <w:rFonts w:ascii="Arial" w:hAnsi="Arial" w:cs="Arial"/>
+          <w:sz w:val="22"/>
+          <w:szCs w:val="22"/>
+        </w:rPr>
+        <w:t>key_pressing</w:t>
+      </w:r>
+      <w:proofErr w:type="spellEnd"/>
+      <w:r>
+        <w:rPr>
+          <w:rFonts w:ascii="Arial" w:hAnsi="Arial" w:cs="Arial"/>
+          <w:sz w:val="22"/>
+          <w:szCs w:val="22"/>
+        </w:rPr>
+        <w:t>”, “</w:t>
+      </w:r>
+      <w:proofErr w:type="spellStart"/>
+      <w:r>
+        <w:rPr>
+          <w:rFonts w:ascii="Arial" w:hAnsi="Arial" w:cs="Arial"/>
+          <w:sz w:val="22"/>
+          <w:szCs w:val="22"/>
+        </w:rPr>
+        <w:t>key_released</w:t>
+      </w:r>
+      <w:proofErr w:type="spellEnd"/>
+      <w:r>
+        <w:rPr>
+          <w:rFonts w:ascii="Arial" w:hAnsi="Arial" w:cs="Arial"/>
+          <w:sz w:val="22"/>
+          <w:szCs w:val="22"/>
+        </w:rPr>
+        <w:t>”, “</w:t>
+      </w:r>
+      <w:proofErr w:type="spellStart"/>
+      <w:r>
+        <w:rPr>
+          <w:rFonts w:ascii="Arial" w:hAnsi="Arial" w:cs="Arial"/>
+          <w:sz w:val="22"/>
+          <w:szCs w:val="22"/>
+        </w:rPr>
+        <w:t>any_key_pressed</w:t>
+      </w:r>
+      <w:proofErr w:type="spellEnd"/>
+      <w:r>
+        <w:rPr>
+          <w:rFonts w:ascii="Arial" w:hAnsi="Arial" w:cs="Arial"/>
+          <w:sz w:val="22"/>
+          <w:szCs w:val="22"/>
+        </w:rPr>
+        <w:t>”, “</w:t>
+      </w:r>
+      <w:proofErr w:type="spellStart"/>
+      <w:r>
+        <w:rPr>
+          <w:rFonts w:ascii="Arial" w:hAnsi="Arial" w:cs="Arial"/>
+          <w:sz w:val="22"/>
+          <w:szCs w:val="22"/>
+        </w:rPr>
+        <w:t>any_key_pressing</w:t>
+      </w:r>
+      <w:proofErr w:type="spellEnd"/>
+      <w:r>
+        <w:rPr>
+          <w:rFonts w:ascii="Arial" w:hAnsi="Arial" w:cs="Arial"/>
+          <w:sz w:val="22"/>
+          <w:szCs w:val="22"/>
+        </w:rPr>
+        <w:t>”, “</w:t>
+      </w:r>
+      <w:proofErr w:type="spellStart"/>
+      <w:r>
+        <w:rPr>
+          <w:rFonts w:ascii="Arial" w:hAnsi="Arial" w:cs="Arial"/>
+          <w:sz w:val="22"/>
+          <w:szCs w:val="22"/>
+        </w:rPr>
+        <w:t>any_key_released</w:t>
+      </w:r>
+      <w:proofErr w:type="spellEnd"/>
+      <w:r>
+        <w:rPr>
+          <w:rFonts w:ascii="Arial" w:hAnsi="Arial" w:cs="Arial"/>
+          <w:sz w:val="22"/>
+          <w:szCs w:val="22"/>
+        </w:rPr>
+        <w:t>”, “</w:t>
+      </w:r>
+      <w:proofErr w:type="spellStart"/>
+      <w:r>
+        <w:rPr>
+          <w:rFonts w:ascii="Arial" w:hAnsi="Arial" w:cs="Arial"/>
+          <w:sz w:val="22"/>
+          <w:szCs w:val="22"/>
+        </w:rPr>
+        <w:t>mouse_moved</w:t>
+      </w:r>
+      <w:proofErr w:type="spellEnd"/>
+      <w:r>
+        <w:rPr>
+          <w:rFonts w:ascii="Arial" w:hAnsi="Arial" w:cs="Arial"/>
+          <w:sz w:val="22"/>
+          <w:szCs w:val="22"/>
+        </w:rPr>
+        <w:t>”, “</w:t>
+      </w:r>
+      <w:proofErr w:type="spellStart"/>
+      <w:r>
+        <w:rPr>
+          <w:rFonts w:ascii="Arial" w:hAnsi="Arial" w:cs="Arial"/>
+          <w:sz w:val="22"/>
+          <w:szCs w:val="22"/>
+        </w:rPr>
+        <w:t>mouse_pressed</w:t>
+      </w:r>
+      <w:proofErr w:type="spellEnd"/>
+      <w:r>
+        <w:rPr>
+          <w:rFonts w:ascii="Arial" w:hAnsi="Arial" w:cs="Arial"/>
+          <w:sz w:val="22"/>
+          <w:szCs w:val="22"/>
+        </w:rPr>
+        <w:t>”, “</w:t>
+      </w:r>
+      <w:proofErr w:type="spellStart"/>
+      <w:r>
+        <w:rPr>
+          <w:rFonts w:ascii="Arial" w:hAnsi="Arial" w:cs="Arial"/>
+          <w:sz w:val="22"/>
+          <w:szCs w:val="22"/>
+        </w:rPr>
+        <w:t>mouse_pressing</w:t>
+      </w:r>
+      <w:proofErr w:type="spellEnd"/>
+      <w:r>
+        <w:rPr>
+          <w:rFonts w:ascii="Arial" w:hAnsi="Arial" w:cs="Arial"/>
+          <w:sz w:val="22"/>
+          <w:szCs w:val="22"/>
+        </w:rPr>
+        <w:t>”, “</w:t>
+      </w:r>
+      <w:proofErr w:type="spellStart"/>
+      <w:r>
+        <w:rPr>
+          <w:rFonts w:ascii="Arial" w:hAnsi="Arial" w:cs="Arial"/>
+          <w:sz w:val="22"/>
+          <w:szCs w:val="22"/>
+        </w:rPr>
+        <w:t>mouse_released</w:t>
+      </w:r>
+      <w:proofErr w:type="spellEnd"/>
+      <w:r>
+        <w:rPr>
+          <w:rFonts w:ascii="Arial" w:hAnsi="Arial" w:cs="Arial"/>
+          <w:sz w:val="22"/>
+          <w:szCs w:val="22"/>
+        </w:rPr>
+        <w:t>”;</w:t>
       </w:r>
     </w:p>
     <w:p>
@@ -9687,6 +9893,338 @@
           <w:sz w:val="22"/>
           <w:szCs w:val="22"/>
         </w:rPr>
+        <w:t>[optional] location</w:t>
+      </w:r>
+      <w:r>
+        <w:rPr>
+          <w:rFonts w:ascii="Arial" w:hAnsi="Arial" w:cs="Arial"/>
+          <w:sz w:val="22"/>
+          <w:szCs w:val="22"/>
+        </w:rPr>
+        <w:t>s</w:t>
+      </w:r>
+      <w:r>
+        <w:rPr>
+          <w:rFonts w:ascii="Arial" w:hAnsi="Arial" w:cs="Arial"/>
+          <w:sz w:val="22"/>
+          <w:szCs w:val="22"/>
+        </w:rPr>
+        <w:t xml:space="preserve"> (</w:t>
+      </w:r>
+      <w:r>
+        <w:rPr>
+          <w:rFonts w:ascii="Arial" w:hAnsi="Arial" w:cs="Arial"/>
+          <w:sz w:val="22"/>
+          <w:szCs w:val="22"/>
+        </w:rPr>
+        <w:t>vector&lt;</w:t>
+      </w:r>
+      <w:proofErr w:type="spellStart"/>
+      <w:r>
+        <w:rPr>
+          <w:rFonts w:ascii="Arial" w:hAnsi="Arial" w:cs="Arial"/>
+          <w:sz w:val="22"/>
+          <w:szCs w:val="22"/>
+        </w:rPr>
+        <w:t>ValueLocation</w:t>
+      </w:r>
+      <w:proofErr w:type="spellEnd"/>
+      <w:r>
+        <w:rPr>
+          <w:rFonts w:ascii="Arial" w:hAnsi="Arial" w:cs="Arial"/>
+          <w:sz w:val="22"/>
+          <w:szCs w:val="22"/>
+        </w:rPr>
+        <w:t>&gt;</w:t>
+      </w:r>
+      <w:r>
+        <w:rPr>
+          <w:rFonts w:ascii="Arial" w:hAnsi="Arial" w:cs="Arial"/>
+          <w:sz w:val="22"/>
+          <w:szCs w:val="22"/>
+        </w:rPr>
+        <w:t>)</w:t>
+      </w:r>
+      <w:r>
+        <w:rPr>
+          <w:rFonts w:ascii="Arial" w:hAnsi="Arial" w:cs="Arial"/>
+          <w:sz w:val="22"/>
+          <w:szCs w:val="22"/>
+        </w:rPr>
+        <w:t xml:space="preserve"> </w:t>
+      </w:r>
+      <w:r>
+        <w:rPr>
+          <w:rFonts w:ascii="Arial" w:hAnsi="Arial" w:cs="Arial"/>
+          <w:sz w:val="22"/>
+          <w:szCs w:val="22"/>
+        </w:rPr>
+        <w:t>–</w:t>
+      </w:r>
+      <w:r>
+        <w:rPr>
+          <w:rFonts w:ascii="Arial" w:hAnsi="Arial" w:cs="Arial"/>
+          <w:sz w:val="22"/>
+          <w:szCs w:val="22"/>
+        </w:rPr>
+        <w:t xml:space="preserve"> </w:t>
+      </w:r>
+      <w:r>
+        <w:rPr>
+          <w:rFonts w:ascii="Arial" w:hAnsi="Arial" w:cs="Arial"/>
+          <w:sz w:val="22"/>
+          <w:szCs w:val="22"/>
+        </w:rPr>
+        <w:t xml:space="preserve">each location contains these parameters: </w:t>
+      </w:r>
+      <w:proofErr w:type="spellStart"/>
+      <w:r>
+        <w:rPr>
+          <w:rFonts w:ascii="Arial" w:hAnsi="Arial" w:cs="Arial"/>
+          <w:sz w:val="22"/>
+          <w:szCs w:val="22"/>
+        </w:rPr>
+        <w:t>cameraID</w:t>
+      </w:r>
+      <w:proofErr w:type="spellEnd"/>
+      <w:r>
+        <w:rPr>
+          <w:rFonts w:ascii="Arial" w:hAnsi="Arial" w:cs="Arial"/>
+          <w:sz w:val="22"/>
+          <w:szCs w:val="22"/>
+        </w:rPr>
+        <w:t xml:space="preserve">, </w:t>
+      </w:r>
+      <w:proofErr w:type="spellStart"/>
+      <w:r>
+        <w:rPr>
+          <w:rFonts w:ascii="Arial" w:hAnsi="Arial" w:cs="Arial"/>
+          <w:sz w:val="22"/>
+          <w:szCs w:val="22"/>
+        </w:rPr>
+        <w:t>layerID</w:t>
+      </w:r>
+      <w:proofErr w:type="spellEnd"/>
+      <w:r>
+        <w:rPr>
+          <w:rFonts w:ascii="Arial" w:hAnsi="Arial" w:cs="Arial"/>
+          <w:sz w:val="22"/>
+          <w:szCs w:val="22"/>
+        </w:rPr>
+        <w:t xml:space="preserve">, </w:t>
+      </w:r>
+      <w:proofErr w:type="spellStart"/>
+      <w:r>
+        <w:rPr>
+          <w:rFonts w:ascii="Arial" w:hAnsi="Arial" w:cs="Arial"/>
+          <w:sz w:val="22"/>
+          <w:szCs w:val="22"/>
+        </w:rPr>
+        <w:t>objectID</w:t>
+      </w:r>
+      <w:proofErr w:type="spellEnd"/>
+      <w:r>
+        <w:rPr>
+          <w:rFonts w:ascii="Arial" w:hAnsi="Arial" w:cs="Arial"/>
+          <w:sz w:val="22"/>
+          <w:szCs w:val="22"/>
+        </w:rPr>
+        <w:t xml:space="preserve">, </w:t>
+      </w:r>
+      <w:proofErr w:type="spellStart"/>
+      <w:r>
+        <w:rPr>
+          <w:rFonts w:ascii="Arial" w:hAnsi="Arial" w:cs="Arial"/>
+          <w:sz w:val="22"/>
+          <w:szCs w:val="22"/>
+        </w:rPr>
+        <w:t>moduleType</w:t>
+      </w:r>
+      <w:proofErr w:type="spellEnd"/>
+      <w:r>
+        <w:rPr>
+          <w:rFonts w:ascii="Arial" w:hAnsi="Arial" w:cs="Arial"/>
+          <w:sz w:val="22"/>
+          <w:szCs w:val="22"/>
+        </w:rPr>
+        <w:t xml:space="preserve">, </w:t>
+      </w:r>
+      <w:proofErr w:type="spellStart"/>
+      <w:r>
+        <w:rPr>
+          <w:rFonts w:ascii="Arial" w:hAnsi="Arial" w:cs="Arial"/>
+          <w:sz w:val="22"/>
+          <w:szCs w:val="22"/>
+        </w:rPr>
+        <w:t>moduleID</w:t>
+      </w:r>
+      <w:proofErr w:type="spellEnd"/>
+      <w:r>
+        <w:rPr>
+          <w:rFonts w:ascii="Arial" w:hAnsi="Arial" w:cs="Arial"/>
+          <w:sz w:val="22"/>
+          <w:szCs w:val="22"/>
+        </w:rPr>
+        <w:t>, attribute. Some of them will be ignored based on the provided source and only entities with the right ID or (module type) will be taken into consideration</w:t>
+      </w:r>
+      <w:r>
+        <w:rPr>
+          <w:rFonts w:ascii="Arial" w:hAnsi="Arial" w:cs="Arial"/>
+          <w:sz w:val="22"/>
+          <w:szCs w:val="22"/>
+        </w:rPr>
+        <w:t>;</w:t>
+      </w:r>
+    </w:p>
+    <w:p>
+      <w:pPr>
+        <w:pStyle w:val="NormalWeb"/>
+        <w:numPr>
+          <w:ilvl w:val="1"/>
+          <w:numId w:val="5"/>
+        </w:numPr>
+        <w:spacing w:before="0" w:beforeAutospacing="0" w:after="160" w:afterAutospacing="0"/>
+        <w:rPr>
+          <w:rFonts w:ascii="Arial" w:hAnsi="Arial" w:cs="Arial"/>
+          <w:sz w:val="22"/>
+          <w:szCs w:val="22"/>
+        </w:rPr>
+      </w:pPr>
+      <w:r>
+        <w:rPr>
+          <w:rFonts w:ascii="Arial" w:hAnsi="Arial" w:cs="Arial"/>
+          <w:sz w:val="22"/>
+          <w:szCs w:val="22"/>
+        </w:rPr>
+        <w:t>[optional] literal</w:t>
+      </w:r>
+      <w:r>
+        <w:rPr>
+          <w:rFonts w:ascii="Arial" w:hAnsi="Arial" w:cs="Arial"/>
+          <w:sz w:val="22"/>
+          <w:szCs w:val="22"/>
+        </w:rPr>
+        <w:t>s</w:t>
+      </w:r>
+      <w:r>
+        <w:rPr>
+          <w:rFonts w:ascii="Arial" w:hAnsi="Arial" w:cs="Arial"/>
+          <w:sz w:val="22"/>
+          <w:szCs w:val="22"/>
+        </w:rPr>
+        <w:t xml:space="preserve"> (</w:t>
+      </w:r>
+      <w:r>
+        <w:rPr>
+          <w:rFonts w:ascii="Arial" w:hAnsi="Arial" w:cs="Arial"/>
+          <w:sz w:val="22"/>
+          <w:szCs w:val="22"/>
+        </w:rPr>
+        <w:t>vector&lt;</w:t>
+      </w:r>
+      <w:proofErr w:type="spellStart"/>
+      <w:r>
+        <w:rPr>
+          <w:rFonts w:ascii="Arial" w:hAnsi="Arial" w:cs="Arial"/>
+          <w:sz w:val="22"/>
+          <w:szCs w:val="22"/>
+        </w:rPr>
+        <w:t>VariableModule</w:t>
+      </w:r>
+      <w:proofErr w:type="spellEnd"/>
+      <w:r>
+        <w:rPr>
+          <w:rFonts w:ascii="Arial" w:hAnsi="Arial" w:cs="Arial"/>
+          <w:sz w:val="22"/>
+          <w:szCs w:val="22"/>
+        </w:rPr>
+        <w:t>&gt;</w:t>
+      </w:r>
+      <w:r>
+        <w:rPr>
+          <w:rFonts w:ascii="Arial" w:hAnsi="Arial" w:cs="Arial"/>
+          <w:sz w:val="22"/>
+          <w:szCs w:val="22"/>
+        </w:rPr>
+        <w:t>)</w:t>
+      </w:r>
+      <w:r>
+        <w:rPr>
+          <w:rFonts w:ascii="Arial" w:hAnsi="Arial" w:cs="Arial"/>
+          <w:sz w:val="22"/>
+          <w:szCs w:val="22"/>
+        </w:rPr>
+        <w:t>:</w:t>
+      </w:r>
+      <w:r>
+        <w:rPr>
+          <w:rFonts w:ascii="Arial" w:hAnsi="Arial" w:cs="Arial"/>
+          <w:sz w:val="22"/>
+          <w:szCs w:val="22"/>
+        </w:rPr>
+        <w:t xml:space="preserve"> </w:t>
+      </w:r>
+      <w:r>
+        <w:rPr>
+          <w:rFonts w:ascii="Arial" w:hAnsi="Arial" w:cs="Arial"/>
+          <w:sz w:val="22"/>
+          <w:szCs w:val="22"/>
+        </w:rPr>
+        <w:t>bool, int, double, string</w:t>
+      </w:r>
+      <w:r>
+        <w:rPr>
+          <w:rFonts w:ascii="Arial" w:hAnsi="Arial" w:cs="Arial"/>
+          <w:sz w:val="22"/>
+          <w:szCs w:val="22"/>
+        </w:rPr>
+        <w:t xml:space="preserve"> – literal</w:t>
+      </w:r>
+      <w:r>
+        <w:rPr>
+          <w:rFonts w:ascii="Arial" w:hAnsi="Arial" w:cs="Arial"/>
+          <w:sz w:val="22"/>
+          <w:szCs w:val="22"/>
+        </w:rPr>
+        <w:t>s</w:t>
+      </w:r>
+      <w:r>
+        <w:rPr>
+          <w:rFonts w:ascii="Arial" w:hAnsi="Arial" w:cs="Arial"/>
+          <w:sz w:val="22"/>
+          <w:szCs w:val="22"/>
+        </w:rPr>
+        <w:t xml:space="preserve"> will be used only if the source is equal to “literal”</w:t>
+      </w:r>
+      <w:r>
+        <w:rPr>
+          <w:rFonts w:ascii="Arial" w:hAnsi="Arial" w:cs="Arial"/>
+          <w:sz w:val="22"/>
+          <w:szCs w:val="22"/>
+        </w:rPr>
+        <w:t>;</w:t>
+      </w:r>
+    </w:p>
+    <w:p>
+      <w:pPr>
+        <w:pStyle w:val="NormalWeb"/>
+        <w:numPr>
+          <w:ilvl w:val="1"/>
+          <w:numId w:val="5"/>
+        </w:numPr>
+        <w:spacing w:before="0" w:beforeAutospacing="0" w:after="160" w:afterAutospacing="0"/>
+        <w:rPr>
+          <w:rFonts w:ascii="Arial" w:hAnsi="Arial" w:cs="Arial"/>
+          <w:sz w:val="22"/>
+          <w:szCs w:val="22"/>
+        </w:rPr>
+      </w:pPr>
+      <w:r>
+        <w:rPr>
+          <w:rFonts w:ascii="Arial" w:hAnsi="Arial" w:cs="Arial"/>
+          <w:sz w:val="22"/>
+          <w:szCs w:val="22"/>
+        </w:rPr>
         <w:t>[optional]</w:t>
       </w:r>
       <w:r>
@@ -9744,6 +10282,7 @@
           <w:sz w:val="22"/>
           <w:szCs w:val="22"/>
         </w:rPr>
+        <w:lastRenderedPageBreak/>
         <w:t>literal &lt;literals&gt;</w:t>
       </w:r>
       <w:r>
@@ -10228,7 +10767,6 @@
           <w:sz w:val="22"/>
           <w:szCs w:val="22"/>
         </w:rPr>
-        <w:lastRenderedPageBreak/>
         <w:t>context</w:t>
       </w:r>
       <w:r>
@@ -10913,6 +11451,7 @@
           <w:sz w:val="22"/>
           <w:szCs w:val="22"/>
         </w:rPr>
+        <w:lastRenderedPageBreak/>
         <w:t xml:space="preserve">[optional] </w:t>
       </w:r>
       <w:proofErr w:type="spellStart"/>
@@ -11228,7 +11767,6 @@
           <w:sz w:val="22"/>
           <w:szCs w:val="22"/>
         </w:rPr>
-        <w:lastRenderedPageBreak/>
         <w:t>contextID</w:t>
       </w:r>
       <w:proofErr w:type="spellEnd"/>
@@ -11880,6 +12418,7 @@
           <w:sz w:val="22"/>
           <w:szCs w:val="22"/>
         </w:rPr>
+        <w:lastRenderedPageBreak/>
         <w:t>&lt;operator&gt; &lt;</w:t>
       </w:r>
       <w:proofErr w:type="spellStart"/>
@@ -12418,7 +12957,6 @@
           <w:sz w:val="22"/>
           <w:szCs w:val="22"/>
         </w:rPr>
-        <w:lastRenderedPageBreak/>
         <w:t>Parameters:</w:t>
       </w:r>
     </w:p>
@@ -12997,6 +13535,7 @@
           <w:sz w:val="22"/>
           <w:szCs w:val="22"/>
         </w:rPr>
+        <w:lastRenderedPageBreak/>
         <w:t xml:space="preserve">[semi-optional] </w:t>
       </w:r>
       <w:proofErr w:type="spellStart"/>
@@ -13161,7 +13700,15 @@
           <w:sz w:val="22"/>
           <w:szCs w:val="22"/>
         </w:rPr>
-        <w:t xml:space="preserve"> &lt;</w:t>
+        <w:t xml:space="preserve"> </w:t>
+      </w:r>
+      <w:r>
+        <w:rPr>
+          <w:rFonts w:ascii="Arial" w:hAnsi="Arial" w:cs="Arial"/>
+          <w:sz w:val="22"/>
+          <w:szCs w:val="22"/>
+        </w:rPr>
+        <w:t>&lt;</w:t>
       </w:r>
       <w:proofErr w:type="spellStart"/>
       <w:r>
@@ -13232,15 +13779,7 @@
           <w:sz w:val="22"/>
           <w:szCs w:val="22"/>
         </w:rPr>
-        <w:t xml:space="preserve"> </w:t>
-      </w:r>
-      <w:r>
-        <w:rPr>
-          <w:rFonts w:ascii="Arial" w:hAnsi="Arial" w:cs="Arial"/>
-          <w:sz w:val="22"/>
-          <w:szCs w:val="22"/>
-        </w:rPr>
-        <w:t xml:space="preserve">(string): “camera”, “layer”, “object”, “text”, </w:t>
+        <w:t xml:space="preserve"> (string): “camera”, “layer”, “object”, “text”, </w:t>
       </w:r>
       <w:r>
         <w:rPr>
@@ -13274,39 +13813,7 @@
           <w:sz w:val="22"/>
           <w:szCs w:val="22"/>
         </w:rPr>
-        <w:t xml:space="preserve"> – </w:t>
-      </w:r>
-      <w:r>
-        <w:rPr>
-          <w:rFonts w:ascii="Arial" w:hAnsi="Arial" w:cs="Arial"/>
-          <w:sz w:val="22"/>
-          <w:szCs w:val="22"/>
-        </w:rPr>
-        <w:t xml:space="preserve">id of the context with entities </w:t>
-      </w:r>
-      <w:r>
-        <w:rPr>
-          <w:rFonts w:ascii="Arial" w:hAnsi="Arial" w:cs="Arial"/>
-          <w:sz w:val="22"/>
-          <w:szCs w:val="22"/>
-        </w:rPr>
-        <w:t>selected</w:t>
-      </w:r>
-      <w:r>
-        <w:rPr>
-          <w:rFonts w:ascii="Arial" w:hAnsi="Arial" w:cs="Arial"/>
-          <w:sz w:val="22"/>
-          <w:szCs w:val="22"/>
-        </w:rPr>
-        <w:t xml:space="preserve"> for deletion</w:t>
-      </w:r>
-      <w:r>
-        <w:rPr>
-          <w:rFonts w:ascii="Arial" w:hAnsi="Arial" w:cs="Arial"/>
-          <w:sz w:val="22"/>
-          <w:szCs w:val="22"/>
-        </w:rPr>
-        <w:t>.</w:t>
+        <w:t xml:space="preserve"> – id of the context with entities selected for deletion.</w:t>
       </w:r>
     </w:p>
     <w:p>
@@ -13386,7 +13893,6 @@
           <w:sz w:val="28"/>
           <w:szCs w:val="28"/>
         </w:rPr>
-        <w:lastRenderedPageBreak/>
         <w:t>[</w:t>
       </w:r>
       <w:r>
@@ -14328,6 +14834,7 @@
           <w:sz w:val="28"/>
           <w:szCs w:val="28"/>
         </w:rPr>
+        <w:lastRenderedPageBreak/>
         <w:t>print(string text):</w:t>
       </w:r>
     </w:p>
@@ -14568,7 +15075,6 @@
           <w:sz w:val="22"/>
           <w:szCs w:val="22"/>
         </w:rPr>
-        <w:lastRenderedPageBreak/>
         <w:t> </w:t>
       </w:r>
       <w:r>
@@ -15223,6 +15729,7 @@
         <w:rPr>
           <w:rFonts w:ascii="Arial" w:hAnsi="Arial" w:cs="Arial"/>
         </w:rPr>
+        <w:lastRenderedPageBreak/>
         <w:t xml:space="preserve">Description: this if statement compares constants, currently </w:t>
       </w:r>
       <w:r>
@@ -15524,7 +16031,6 @@
         <w:rPr>
           <w:rFonts w:ascii="Arial" w:hAnsi="Arial" w:cs="Arial"/>
         </w:rPr>
-        <w:lastRenderedPageBreak/>
         <w:tab/>
       </w:r>
       <w:proofErr w:type="spellStart"/>

</xml_diff>

<commit_message>
first contexts, comparison, comments, docs, vsync
</commit_message>
<xml_diff>
--- a/docs/events_documentation.docx
+++ b/docs/events_documentation.docx
@@ -12572,15 +12572,7 @@
           <w:sz w:val="22"/>
           <w:szCs w:val="22"/>
         </w:rPr>
-        <w:t>bind</w:t>
-      </w:r>
-      <w:r>
-        <w:rPr>
-          <w:rFonts w:ascii="Arial" w:hAnsi="Arial" w:cs="Arial"/>
-          <w:sz w:val="22"/>
-          <w:szCs w:val="22"/>
-        </w:rPr>
-        <w:t xml:space="preserve"> &lt;</w:t>
+        <w:t>bind &lt;</w:t>
       </w:r>
       <w:proofErr w:type="spellStart"/>
       <w:r>
@@ -12598,15 +12590,7 @@
           <w:sz w:val="22"/>
           <w:szCs w:val="22"/>
         </w:rPr>
-        <w:t>&gt;</w:t>
-      </w:r>
-      <w:r>
-        <w:rPr>
-          <w:rFonts w:ascii="Arial" w:hAnsi="Arial" w:cs="Arial"/>
-          <w:sz w:val="22"/>
-          <w:szCs w:val="22"/>
-        </w:rPr>
-        <w:t xml:space="preserve"> &lt;source&gt; &lt;</w:t>
+        <w:t>&gt; &lt;source&gt; &lt;</w:t>
       </w:r>
       <w:proofErr w:type="spellStart"/>
       <w:r>
@@ -12624,23 +12608,7 @@
           <w:sz w:val="22"/>
           <w:szCs w:val="22"/>
         </w:rPr>
-        <w:t>&gt;</w:t>
-      </w:r>
-      <w:r>
-        <w:rPr>
-          <w:rFonts w:ascii="Arial" w:hAnsi="Arial" w:cs="Arial"/>
-          <w:sz w:val="22"/>
-          <w:szCs w:val="22"/>
-        </w:rPr>
-        <w:t xml:space="preserve"> - </w:t>
-      </w:r>
-      <w:r>
-        <w:rPr>
-          <w:rFonts w:ascii="Arial" w:hAnsi="Arial" w:cs="Arial"/>
-          <w:sz w:val="22"/>
-          <w:szCs w:val="22"/>
-        </w:rPr>
-        <w:t>adds or removes paths to scripts from objects.</w:t>
+        <w:t>&gt; - adds or removes paths to scripts from objects.</w:t>
       </w:r>
     </w:p>
     <w:p>
@@ -12693,31 +12661,7 @@
           <w:sz w:val="22"/>
           <w:szCs w:val="22"/>
         </w:rPr>
-        <w:t xml:space="preserve"> (string)</w:t>
-      </w:r>
-      <w:r>
-        <w:rPr>
-          <w:rFonts w:ascii="Arial" w:hAnsi="Arial" w:cs="Arial"/>
-          <w:sz w:val="22"/>
-          <w:szCs w:val="22"/>
-        </w:rPr>
-        <w:t xml:space="preserve"> </w:t>
-      </w:r>
-      <w:r>
-        <w:rPr>
-          <w:rFonts w:ascii="Arial" w:hAnsi="Arial" w:cs="Arial"/>
-          <w:sz w:val="22"/>
-          <w:szCs w:val="22"/>
-        </w:rPr>
-        <w:t xml:space="preserve">– id of the context with </w:t>
-      </w:r>
-      <w:r>
-        <w:rPr>
-          <w:rFonts w:ascii="Arial" w:hAnsi="Arial" w:cs="Arial"/>
-          <w:sz w:val="22"/>
-          <w:szCs w:val="22"/>
-        </w:rPr>
-        <w:t>objects;</w:t>
+        <w:t xml:space="preserve"> (string) – id of the context with objects;</w:t>
       </w:r>
     </w:p>
     <w:p>
@@ -12810,23 +12754,7 @@
           <w:sz w:val="22"/>
           <w:szCs w:val="22"/>
         </w:rPr>
-        <w:t>. I</w:t>
-      </w:r>
-      <w:r>
-        <w:rPr>
-          <w:rFonts w:ascii="Arial" w:hAnsi="Arial" w:cs="Arial"/>
-          <w:sz w:val="22"/>
-          <w:szCs w:val="22"/>
-        </w:rPr>
-        <w:t>nstruction will bind those paths to provided objects</w:t>
-      </w:r>
-      <w:r>
-        <w:rPr>
-          <w:rFonts w:ascii="Arial" w:hAnsi="Arial" w:cs="Arial"/>
-          <w:sz w:val="22"/>
-          <w:szCs w:val="22"/>
-        </w:rPr>
-        <w:t>;</w:t>
+        <w:t>. Instruction will bind those paths to provided objects;</w:t>
       </w:r>
     </w:p>
     <w:p>
@@ -12903,47 +12831,7 @@
           <w:sz w:val="22"/>
           <w:szCs w:val="22"/>
         </w:rPr>
-        <w:t>” – next</w:t>
-      </w:r>
-      <w:r>
-        <w:rPr>
-          <w:rFonts w:ascii="Arial" w:hAnsi="Arial" w:cs="Arial"/>
-          <w:sz w:val="22"/>
-          <w:szCs w:val="22"/>
-        </w:rPr>
-        <w:t xml:space="preserve"> parameter will require an id of the context with paths to scripts. Instruction will </w:t>
-      </w:r>
-      <w:r>
-        <w:rPr>
-          <w:rFonts w:ascii="Arial" w:hAnsi="Arial" w:cs="Arial"/>
-          <w:sz w:val="22"/>
-          <w:szCs w:val="22"/>
-        </w:rPr>
-        <w:t>remove</w:t>
-      </w:r>
-      <w:r>
-        <w:rPr>
-          <w:rFonts w:ascii="Arial" w:hAnsi="Arial" w:cs="Arial"/>
-          <w:sz w:val="22"/>
-          <w:szCs w:val="22"/>
-        </w:rPr>
-        <w:t xml:space="preserve"> those paths </w:t>
-      </w:r>
-      <w:r>
-        <w:rPr>
-          <w:rFonts w:ascii="Arial" w:hAnsi="Arial" w:cs="Arial"/>
-          <w:sz w:val="22"/>
-          <w:szCs w:val="22"/>
-        </w:rPr>
-        <w:t>from</w:t>
-      </w:r>
-      <w:r>
-        <w:rPr>
-          <w:rFonts w:ascii="Arial" w:hAnsi="Arial" w:cs="Arial"/>
-          <w:sz w:val="22"/>
-          <w:szCs w:val="22"/>
-        </w:rPr>
-        <w:t xml:space="preserve"> provided objects;</w:t>
+        <w:t>” – next parameter will require an id of the context with paths to scripts. Instruction will remove those paths from provided objects;</w:t>
       </w:r>
     </w:p>
     <w:p>
@@ -12975,15 +12863,7 @@
           <w:sz w:val="22"/>
           <w:szCs w:val="22"/>
         </w:rPr>
-        <w:t>remove_</w:t>
-      </w:r>
-      <w:r>
-        <w:rPr>
-          <w:rFonts w:ascii="Arial" w:hAnsi="Arial" w:cs="Arial"/>
-          <w:sz w:val="22"/>
-          <w:szCs w:val="22"/>
-        </w:rPr>
-        <w:t>literal</w:t>
+        <w:t>remove_literal</w:t>
       </w:r>
       <w:proofErr w:type="spellEnd"/>
       <w:r>
@@ -13001,15 +12881,7 @@
           <w:sz w:val="22"/>
           <w:szCs w:val="22"/>
         </w:rPr>
-        <w:t>r</w:t>
-      </w:r>
-      <w:r>
-        <w:rPr>
-          <w:rFonts w:ascii="Arial" w:hAnsi="Arial" w:cs="Arial"/>
-          <w:sz w:val="22"/>
-          <w:szCs w:val="22"/>
-        </w:rPr>
-        <w:t>literal</w:t>
+        <w:t>rliteral</w:t>
       </w:r>
       <w:proofErr w:type="spellEnd"/>
       <w:r>
@@ -13027,40 +12899,16 @@
           <w:sz w:val="22"/>
           <w:szCs w:val="22"/>
         </w:rPr>
-        <w:t>r</w:t>
-      </w:r>
-      <w:r>
-        <w:rPr>
-          <w:rFonts w:ascii="Arial" w:hAnsi="Arial" w:cs="Arial"/>
-          <w:sz w:val="22"/>
-          <w:szCs w:val="22"/>
-        </w:rPr>
-        <w:t>l</w:t>
-      </w:r>
-      <w:proofErr w:type="spellEnd"/>
-      <w:r>
-        <w:rPr>
-          <w:rFonts w:ascii="Arial" w:hAnsi="Arial" w:cs="Arial"/>
-          <w:sz w:val="22"/>
-          <w:szCs w:val="22"/>
-        </w:rPr>
-        <w:t xml:space="preserve">” </w:t>
-      </w:r>
-      <w:r>
-        <w:rPr>
-          <w:rFonts w:ascii="Arial" w:hAnsi="Arial" w:cs="Arial"/>
-          <w:sz w:val="22"/>
-          <w:szCs w:val="22"/>
-        </w:rPr>
-        <w:t xml:space="preserve">– next </w:t>
-      </w:r>
-      <w:r>
-        <w:rPr>
-          <w:rFonts w:ascii="Arial" w:hAnsi="Arial" w:cs="Arial"/>
-          <w:sz w:val="22"/>
-          <w:szCs w:val="22"/>
-        </w:rPr>
-        <w:t>parameter will require an id of the context with paths to scripts. Instruction will remove those paths from provided objects;</w:t>
+        <w:t>rl</w:t>
+      </w:r>
+      <w:proofErr w:type="spellEnd"/>
+      <w:r>
+        <w:rPr>
+          <w:rFonts w:ascii="Arial" w:hAnsi="Arial" w:cs="Arial"/>
+          <w:sz w:val="22"/>
+          <w:szCs w:val="22"/>
+        </w:rPr>
+        <w:t>” – next parameter will require an id of the context with paths to scripts. Instruction will remove those paths from provided objects;</w:t>
       </w:r>
     </w:p>
     <w:p>
@@ -13165,7 +13013,15 @@
           <w:sz w:val="22"/>
           <w:szCs w:val="22"/>
         </w:rPr>
-        <w:t xml:space="preserve"> &lt;</w:t>
+        <w:t xml:space="preserve"> </w:t>
+      </w:r>
+      <w:r>
+        <w:rPr>
+          <w:rFonts w:ascii="Arial" w:hAnsi="Arial" w:cs="Arial"/>
+          <w:sz w:val="22"/>
+          <w:szCs w:val="22"/>
+        </w:rPr>
+        <w:t>&lt;</w:t>
       </w:r>
       <w:proofErr w:type="spellStart"/>
       <w:r>
@@ -13183,55 +13039,7 @@
           <w:sz w:val="22"/>
           <w:szCs w:val="22"/>
         </w:rPr>
-        <w:t>&gt;</w:t>
-      </w:r>
-      <w:r>
-        <w:rPr>
-          <w:rFonts w:ascii="Arial" w:hAnsi="Arial" w:cs="Arial"/>
-          <w:sz w:val="22"/>
-          <w:szCs w:val="22"/>
-        </w:rPr>
-        <w:t xml:space="preserve"> [reset]</w:t>
-      </w:r>
-      <w:r>
-        <w:rPr>
-          <w:rFonts w:ascii="Arial" w:hAnsi="Arial" w:cs="Arial"/>
-          <w:sz w:val="22"/>
-          <w:szCs w:val="22"/>
-        </w:rPr>
-        <w:t xml:space="preserve"> </w:t>
-      </w:r>
-      <w:r>
-        <w:rPr>
-          <w:rFonts w:ascii="Arial" w:hAnsi="Arial" w:cs="Arial"/>
-          <w:sz w:val="22"/>
-          <w:szCs w:val="22"/>
-        </w:rPr>
-        <w:t>–</w:t>
-      </w:r>
-      <w:r>
-        <w:rPr>
-          <w:rFonts w:ascii="Arial" w:hAnsi="Arial" w:cs="Arial"/>
-          <w:sz w:val="22"/>
-          <w:szCs w:val="22"/>
-        </w:rPr>
-        <w:t xml:space="preserve"> </w:t>
-      </w:r>
-      <w:r>
-        <w:rPr>
-          <w:rFonts w:ascii="Arial" w:hAnsi="Arial" w:cs="Arial"/>
-          <w:sz w:val="22"/>
-          <w:szCs w:val="22"/>
-        </w:rPr>
-        <w:t xml:space="preserve">instruction translates </w:t>
-      </w:r>
-      <w:r>
-        <w:rPr>
-          <w:rFonts w:ascii="Arial" w:hAnsi="Arial" w:cs="Arial"/>
-          <w:sz w:val="22"/>
-          <w:szCs w:val="22"/>
-        </w:rPr>
-        <w:t xml:space="preserve">all scripts </w:t>
+        <w:t xml:space="preserve">&gt; [reset] – instruction translates all scripts </w:t>
       </w:r>
       <w:proofErr w:type="spellStart"/>
       <w:r>
@@ -13249,31 +13057,7 @@
           <w:sz w:val="22"/>
           <w:szCs w:val="22"/>
         </w:rPr>
-        <w:t xml:space="preserve"> to objects </w:t>
-      </w:r>
-      <w:r>
-        <w:rPr>
-          <w:rFonts w:ascii="Arial" w:hAnsi="Arial" w:cs="Arial"/>
-          <w:sz w:val="22"/>
-          <w:szCs w:val="22"/>
-        </w:rPr>
-        <w:t>provided in the context</w:t>
-      </w:r>
-      <w:r>
-        <w:rPr>
-          <w:rFonts w:ascii="Arial" w:hAnsi="Arial" w:cs="Arial"/>
-          <w:sz w:val="22"/>
-          <w:szCs w:val="22"/>
-        </w:rPr>
-        <w:t xml:space="preserve"> and creates events based on those scripts</w:t>
-      </w:r>
-      <w:r>
-        <w:rPr>
-          <w:rFonts w:ascii="Arial" w:hAnsi="Arial" w:cs="Arial"/>
-          <w:sz w:val="22"/>
-          <w:szCs w:val="22"/>
-        </w:rPr>
-        <w:t>.</w:t>
+        <w:t xml:space="preserve"> to objects provided in the context and creates events based on those scripts.</w:t>
       </w:r>
     </w:p>
     <w:p>
@@ -13326,15 +13110,7 @@
           <w:sz w:val="22"/>
           <w:szCs w:val="22"/>
         </w:rPr>
-        <w:t xml:space="preserve"> (string)</w:t>
-      </w:r>
-      <w:r>
-        <w:rPr>
-          <w:rFonts w:ascii="Arial" w:hAnsi="Arial" w:cs="Arial"/>
-          <w:sz w:val="22"/>
-          <w:szCs w:val="22"/>
-        </w:rPr>
-        <w:t xml:space="preserve"> – id of the context with objects intended for event building;</w:t>
+        <w:t xml:space="preserve"> (string) – id of the context with objects intended for event building;</w:t>
       </w:r>
     </w:p>
     <w:p>
@@ -13357,43 +13133,568 @@
           <w:sz w:val="22"/>
           <w:szCs w:val="22"/>
         </w:rPr>
-        <w:t xml:space="preserve">[optional] reset (bool) – if true, before creating new events, </w:t>
-      </w:r>
-      <w:r>
-        <w:rPr>
-          <w:rFonts w:ascii="Arial" w:hAnsi="Arial" w:cs="Arial"/>
-          <w:sz w:val="22"/>
-          <w:szCs w:val="22"/>
-        </w:rPr>
-        <w:t xml:space="preserve">instruction </w:t>
-      </w:r>
-      <w:r>
-        <w:rPr>
-          <w:rFonts w:ascii="Arial" w:hAnsi="Arial" w:cs="Arial"/>
-          <w:sz w:val="22"/>
-          <w:szCs w:val="22"/>
-        </w:rPr>
-        <w:t>remove</w:t>
-      </w:r>
-      <w:r>
-        <w:rPr>
-          <w:rFonts w:ascii="Arial" w:hAnsi="Arial" w:cs="Arial"/>
-          <w:sz w:val="22"/>
-          <w:szCs w:val="22"/>
-        </w:rPr>
-        <w:t>s</w:t>
-      </w:r>
-      <w:r>
-        <w:rPr>
-          <w:rFonts w:ascii="Arial" w:hAnsi="Arial" w:cs="Arial"/>
-          <w:sz w:val="22"/>
-          <w:szCs w:val="22"/>
-        </w:rPr>
-        <w:t xml:space="preserve"> all events from provided objects.</w:t>
-      </w:r>
-    </w:p>
-    <w:p>
-      <w:pPr>
+        <w:t>[optional] reset (bool) – if true, before creating new events, instruction removes all events from provided objects.</w:t>
+      </w:r>
+    </w:p>
+    <w:p>
+      <w:pPr>
+        <w:pStyle w:val="NormalWeb"/>
+        <w:numPr>
+          <w:ilvl w:val="1"/>
+          <w:numId w:val="4"/>
+        </w:numPr>
+        <w:spacing w:before="0" w:beforeAutospacing="0" w:after="160" w:afterAutospacing="0"/>
+        <w:rPr>
+          <w:rFonts w:ascii="Arial" w:hAnsi="Arial" w:cs="Arial"/>
+        </w:rPr>
+      </w:pPr>
+      <w:r>
+        <w:rPr>
+          <w:rFonts w:ascii="Arial" w:hAnsi="Arial" w:cs="Arial"/>
+        </w:rPr>
+        <w:t xml:space="preserve"> env </w:t>
+      </w:r>
+      <w:r>
+        <w:rPr>
+          <w:rFonts w:ascii="Arial" w:hAnsi="Arial" w:cs="Arial"/>
+        </w:rPr>
+        <w:t>&lt;name&gt; &lt;</w:t>
+      </w:r>
+      <w:r>
+        <w:rPr>
+          <w:rFonts w:ascii="Arial" w:hAnsi="Arial" w:cs="Arial"/>
+        </w:rPr>
+        <w:t>value</w:t>
+      </w:r>
+      <w:r>
+        <w:rPr>
+          <w:rFonts w:ascii="Arial" w:hAnsi="Arial" w:cs="Arial"/>
+        </w:rPr>
+        <w:t>&gt; [</w:t>
+      </w:r>
+      <w:r>
+        <w:rPr>
+          <w:rFonts w:ascii="Arial" w:hAnsi="Arial" w:cs="Arial"/>
+        </w:rPr>
+        <w:t>value</w:t>
+      </w:r>
+      <w:r>
+        <w:rPr>
+          <w:rFonts w:ascii="Arial" w:hAnsi="Arial" w:cs="Arial"/>
+        </w:rPr>
+        <w:t xml:space="preserve">] - changes the value of </w:t>
+      </w:r>
+      <w:r>
+        <w:rPr>
+          <w:rFonts w:ascii="Arial" w:hAnsi="Arial" w:cs="Arial"/>
+        </w:rPr>
+        <w:t xml:space="preserve">environmental </w:t>
+      </w:r>
+      <w:r>
+        <w:rPr>
+          <w:rFonts w:ascii="Arial" w:hAnsi="Arial" w:cs="Arial"/>
+        </w:rPr>
+        <w:t>variable.</w:t>
+      </w:r>
+    </w:p>
+    <w:p>
+      <w:pPr>
+        <w:pStyle w:val="NormalWeb"/>
+        <w:spacing w:before="0" w:beforeAutospacing="0" w:after="160" w:afterAutospacing="0"/>
+        <w:ind w:left="1440"/>
+        <w:rPr>
+          <w:rFonts w:ascii="Arial" w:hAnsi="Arial" w:cs="Arial"/>
+          <w:sz w:val="22"/>
+          <w:szCs w:val="22"/>
+        </w:rPr>
+      </w:pPr>
+      <w:r>
+        <w:rPr>
+          <w:rFonts w:ascii="Arial" w:hAnsi="Arial" w:cs="Arial"/>
+          <w:sz w:val="22"/>
+          <w:szCs w:val="22"/>
+        </w:rPr>
+        <w:t>Parameters:</w:t>
+      </w:r>
+    </w:p>
+    <w:p>
+      <w:pPr>
+        <w:pStyle w:val="NormalWeb"/>
+        <w:numPr>
+          <w:ilvl w:val="1"/>
+          <w:numId w:val="5"/>
+        </w:numPr>
+        <w:spacing w:before="0" w:beforeAutospacing="0" w:after="160" w:afterAutospacing="0"/>
+        <w:rPr>
+          <w:rFonts w:ascii="Arial" w:hAnsi="Arial" w:cs="Arial"/>
+          <w:sz w:val="22"/>
+          <w:szCs w:val="22"/>
+        </w:rPr>
+      </w:pPr>
+      <w:r>
+        <w:rPr>
+          <w:rFonts w:ascii="Arial" w:hAnsi="Arial" w:cs="Arial"/>
+          <w:sz w:val="22"/>
+          <w:szCs w:val="22"/>
+        </w:rPr>
+        <w:lastRenderedPageBreak/>
+        <w:t xml:space="preserve">name (string): </w:t>
+      </w:r>
+      <w:proofErr w:type="spellStart"/>
+      <w:r>
+        <w:rPr>
+          <w:rFonts w:ascii="Arial" w:hAnsi="Arial" w:cs="Arial"/>
+          <w:sz w:val="22"/>
+          <w:szCs w:val="22"/>
+        </w:rPr>
+        <w:t>window_title</w:t>
+      </w:r>
+      <w:proofErr w:type="spellEnd"/>
+      <w:r>
+        <w:rPr>
+          <w:rFonts w:ascii="Arial" w:hAnsi="Arial" w:cs="Arial"/>
+          <w:sz w:val="22"/>
+          <w:szCs w:val="22"/>
+        </w:rPr>
+        <w:t xml:space="preserve">, </w:t>
+      </w:r>
+      <w:proofErr w:type="spellStart"/>
+      <w:r>
+        <w:rPr>
+          <w:rFonts w:ascii="Arial" w:hAnsi="Arial" w:cs="Arial"/>
+          <w:sz w:val="22"/>
+          <w:szCs w:val="22"/>
+        </w:rPr>
+        <w:t>window_size</w:t>
+      </w:r>
+      <w:proofErr w:type="spellEnd"/>
+      <w:r>
+        <w:rPr>
+          <w:rFonts w:ascii="Arial" w:hAnsi="Arial" w:cs="Arial"/>
+          <w:sz w:val="22"/>
+          <w:szCs w:val="22"/>
+        </w:rPr>
+        <w:t xml:space="preserve">, </w:t>
+      </w:r>
+      <w:proofErr w:type="spellStart"/>
+      <w:r>
+        <w:rPr>
+          <w:rFonts w:ascii="Arial" w:hAnsi="Arial" w:cs="Arial"/>
+          <w:sz w:val="22"/>
+          <w:szCs w:val="22"/>
+        </w:rPr>
+        <w:t>fullscreen</w:t>
+      </w:r>
+      <w:proofErr w:type="spellEnd"/>
+      <w:r>
+        <w:rPr>
+          <w:rFonts w:ascii="Arial" w:hAnsi="Arial" w:cs="Arial"/>
+          <w:sz w:val="22"/>
+          <w:szCs w:val="22"/>
+        </w:rPr>
+        <w:t xml:space="preserve">, </w:t>
+      </w:r>
+      <w:proofErr w:type="spellStart"/>
+      <w:r>
+        <w:rPr>
+          <w:rFonts w:ascii="Arial" w:hAnsi="Arial" w:cs="Arial"/>
+          <w:sz w:val="22"/>
+          <w:szCs w:val="22"/>
+        </w:rPr>
+        <w:t>pixel_art</w:t>
+      </w:r>
+      <w:proofErr w:type="spellEnd"/>
+      <w:r>
+        <w:rPr>
+          <w:rFonts w:ascii="Arial" w:hAnsi="Arial" w:cs="Arial"/>
+          <w:sz w:val="22"/>
+          <w:szCs w:val="22"/>
+        </w:rPr>
+        <w:t xml:space="preserve">, </w:t>
+      </w:r>
+      <w:proofErr w:type="spellStart"/>
+      <w:r>
+        <w:rPr>
+          <w:rFonts w:ascii="Arial" w:hAnsi="Arial" w:cs="Arial"/>
+          <w:sz w:val="22"/>
+          <w:szCs w:val="22"/>
+        </w:rPr>
+        <w:t>draw_text_borders</w:t>
+      </w:r>
+      <w:proofErr w:type="spellEnd"/>
+      <w:r>
+        <w:rPr>
+          <w:rFonts w:ascii="Arial" w:hAnsi="Arial" w:cs="Arial"/>
+          <w:sz w:val="22"/>
+          <w:szCs w:val="22"/>
+        </w:rPr>
+        <w:t xml:space="preserve">, </w:t>
+      </w:r>
+      <w:proofErr w:type="spellStart"/>
+      <w:r>
+        <w:rPr>
+          <w:rFonts w:ascii="Arial" w:hAnsi="Arial" w:cs="Arial"/>
+          <w:sz w:val="22"/>
+          <w:szCs w:val="22"/>
+        </w:rPr>
+        <w:t>draw_hitboxes</w:t>
+      </w:r>
+      <w:proofErr w:type="spellEnd"/>
+      <w:r>
+        <w:rPr>
+          <w:rFonts w:ascii="Arial" w:hAnsi="Arial" w:cs="Arial"/>
+          <w:sz w:val="22"/>
+          <w:szCs w:val="22"/>
+        </w:rPr>
+        <w:t xml:space="preserve">, </w:t>
+      </w:r>
+      <w:proofErr w:type="spellStart"/>
+      <w:r>
+        <w:rPr>
+          <w:rFonts w:ascii="Arial" w:hAnsi="Arial" w:cs="Arial"/>
+          <w:sz w:val="22"/>
+          <w:szCs w:val="22"/>
+        </w:rPr>
+        <w:t>ignore_distant</w:t>
+      </w:r>
+      <w:proofErr w:type="spellEnd"/>
+      <w:r>
+        <w:rPr>
+          <w:rFonts w:ascii="Arial" w:hAnsi="Arial" w:cs="Arial"/>
+          <w:sz w:val="22"/>
+          <w:szCs w:val="22"/>
+        </w:rPr>
+        <w:t xml:space="preserve">, </w:t>
+      </w:r>
+      <w:proofErr w:type="spellStart"/>
+      <w:r>
+        <w:rPr>
+          <w:rFonts w:ascii="Arial" w:hAnsi="Arial" w:cs="Arial"/>
+          <w:sz w:val="22"/>
+          <w:szCs w:val="22"/>
+        </w:rPr>
+        <w:t>draw_only_visible</w:t>
+      </w:r>
+      <w:proofErr w:type="spellEnd"/>
+      <w:r>
+        <w:rPr>
+          <w:rFonts w:ascii="Arial" w:hAnsi="Arial" w:cs="Arial"/>
+          <w:sz w:val="22"/>
+          <w:szCs w:val="22"/>
+        </w:rPr>
+        <w:t xml:space="preserve">, </w:t>
+      </w:r>
+      <w:proofErr w:type="spellStart"/>
+      <w:r>
+        <w:rPr>
+          <w:rFonts w:ascii="Arial" w:hAnsi="Arial" w:cs="Arial"/>
+          <w:sz w:val="22"/>
+          <w:szCs w:val="22"/>
+        </w:rPr>
+        <w:t>bitmap_layers_number</w:t>
+      </w:r>
+      <w:proofErr w:type="spellEnd"/>
+      <w:r>
+        <w:rPr>
+          <w:rFonts w:ascii="Arial" w:hAnsi="Arial" w:cs="Arial"/>
+          <w:sz w:val="22"/>
+          <w:szCs w:val="22"/>
+        </w:rPr>
+        <w:t xml:space="preserve">, </w:t>
+      </w:r>
+      <w:proofErr w:type="spellStart"/>
+      <w:r>
+        <w:rPr>
+          <w:rFonts w:ascii="Arial" w:hAnsi="Arial" w:cs="Arial"/>
+          <w:sz w:val="22"/>
+          <w:szCs w:val="22"/>
+        </w:rPr>
+        <w:t>print_logical_evaluations</w:t>
+      </w:r>
+      <w:proofErr w:type="spellEnd"/>
+      <w:r>
+        <w:rPr>
+          <w:rFonts w:ascii="Arial" w:hAnsi="Arial" w:cs="Arial"/>
+          <w:sz w:val="22"/>
+          <w:szCs w:val="22"/>
+        </w:rPr>
+        <w:t xml:space="preserve">, </w:t>
+      </w:r>
+      <w:proofErr w:type="spellStart"/>
+      <w:r>
+        <w:rPr>
+          <w:rFonts w:ascii="Arial" w:hAnsi="Arial" w:cs="Arial"/>
+          <w:sz w:val="22"/>
+          <w:szCs w:val="22"/>
+        </w:rPr>
+        <w:t>print_instructions</w:t>
+      </w:r>
+      <w:proofErr w:type="spellEnd"/>
+      <w:r>
+        <w:rPr>
+          <w:rFonts w:ascii="Arial" w:hAnsi="Arial" w:cs="Arial"/>
+          <w:sz w:val="22"/>
+          <w:szCs w:val="22"/>
+        </w:rPr>
+        <w:t xml:space="preserve">, </w:t>
+      </w:r>
+      <w:proofErr w:type="spellStart"/>
+      <w:r>
+        <w:rPr>
+          <w:rFonts w:ascii="Arial" w:hAnsi="Arial" w:cs="Arial"/>
+          <w:sz w:val="22"/>
+          <w:szCs w:val="22"/>
+        </w:rPr>
+        <w:t>reservation_multiplier</w:t>
+      </w:r>
+      <w:proofErr w:type="spellEnd"/>
+      <w:r>
+        <w:rPr>
+          <w:rFonts w:ascii="Arial" w:hAnsi="Arial" w:cs="Arial"/>
+          <w:sz w:val="22"/>
+          <w:szCs w:val="22"/>
+        </w:rPr>
+        <w:t xml:space="preserve"> – the name of the variable selected for modification;</w:t>
+      </w:r>
+    </w:p>
+    <w:p>
+      <w:pPr>
+        <w:pStyle w:val="NormalWeb"/>
+        <w:numPr>
+          <w:ilvl w:val="1"/>
+          <w:numId w:val="5"/>
+        </w:numPr>
+        <w:spacing w:before="0" w:beforeAutospacing="0" w:after="160" w:afterAutospacing="0"/>
+        <w:rPr>
+          <w:rFonts w:ascii="Arial" w:hAnsi="Arial" w:cs="Arial"/>
+        </w:rPr>
+      </w:pPr>
+      <w:r>
+        <w:rPr>
+          <w:rFonts w:ascii="Arial" w:hAnsi="Arial" w:cs="Arial"/>
+        </w:rPr>
+        <w:t>value</w:t>
+      </w:r>
+      <w:r>
+        <w:rPr>
+          <w:rFonts w:ascii="Arial" w:hAnsi="Arial" w:cs="Arial"/>
+        </w:rPr>
+        <w:t xml:space="preserve"> (</w:t>
+      </w:r>
+      <w:proofErr w:type="spellStart"/>
+      <w:r>
+        <w:rPr>
+          <w:rFonts w:ascii="Arial" w:hAnsi="Arial" w:cs="Arial"/>
+        </w:rPr>
+        <w:t>VariableModule</w:t>
+      </w:r>
+      <w:proofErr w:type="spellEnd"/>
+      <w:r>
+        <w:rPr>
+          <w:rFonts w:ascii="Arial" w:hAnsi="Arial" w:cs="Arial"/>
+        </w:rPr>
+        <w:t>): bool, int, double, string – the new value of the selected variable.</w:t>
+      </w:r>
+    </w:p>
+    <w:p>
+      <w:pPr>
+        <w:pStyle w:val="NormalWeb"/>
+        <w:numPr>
+          <w:ilvl w:val="1"/>
+          <w:numId w:val="4"/>
+        </w:numPr>
+        <w:spacing w:before="0" w:beforeAutospacing="0" w:after="160" w:afterAutospacing="0"/>
+        <w:rPr>
+          <w:rFonts w:ascii="Arial" w:hAnsi="Arial" w:cs="Arial"/>
+        </w:rPr>
+      </w:pPr>
+      <w:r>
+        <w:rPr>
+          <w:rFonts w:ascii="Arial" w:hAnsi="Arial" w:cs="Arial"/>
+        </w:rPr>
+        <w:t xml:space="preserve"> fun &lt;</w:t>
+      </w:r>
+      <w:proofErr w:type="spellStart"/>
+      <w:r>
+        <w:rPr>
+          <w:rFonts w:ascii="Arial" w:hAnsi="Arial" w:cs="Arial"/>
+        </w:rPr>
+        <w:t>contextID</w:t>
+      </w:r>
+      <w:proofErr w:type="spellEnd"/>
+      <w:r>
+        <w:rPr>
+          <w:rFonts w:ascii="Arial" w:hAnsi="Arial" w:cs="Arial"/>
+        </w:rPr>
+        <w:t>&gt; &lt;attribute&gt; [type] [value] – executes a function for all objects in the context.</w:t>
+      </w:r>
+    </w:p>
+    <w:p>
+      <w:pPr>
+        <w:pStyle w:val="NormalWeb"/>
+        <w:spacing w:before="0" w:beforeAutospacing="0" w:after="160" w:afterAutospacing="0"/>
+        <w:ind w:left="1440"/>
+        <w:rPr>
+          <w:rFonts w:ascii="Arial" w:hAnsi="Arial" w:cs="Arial"/>
+          <w:sz w:val="22"/>
+          <w:szCs w:val="22"/>
+        </w:rPr>
+      </w:pPr>
+      <w:r>
+        <w:rPr>
+          <w:rFonts w:ascii="Arial" w:hAnsi="Arial" w:cs="Arial"/>
+          <w:sz w:val="22"/>
+          <w:szCs w:val="22"/>
+        </w:rPr>
+        <w:t>Parameters:</w:t>
+      </w:r>
+    </w:p>
+    <w:p>
+      <w:pPr>
+        <w:pStyle w:val="NormalWeb"/>
+        <w:numPr>
+          <w:ilvl w:val="1"/>
+          <w:numId w:val="5"/>
+        </w:numPr>
+        <w:spacing w:before="0" w:beforeAutospacing="0" w:after="160" w:afterAutospacing="0"/>
+        <w:rPr>
+          <w:rFonts w:ascii="Arial" w:hAnsi="Arial" w:cs="Arial"/>
+          <w:sz w:val="22"/>
+          <w:szCs w:val="22"/>
+        </w:rPr>
+      </w:pPr>
+      <w:proofErr w:type="spellStart"/>
+      <w:r>
+        <w:rPr>
+          <w:rFonts w:ascii="Arial" w:hAnsi="Arial" w:cs="Arial"/>
+          <w:sz w:val="22"/>
+          <w:szCs w:val="22"/>
+        </w:rPr>
+        <w:t>contextID</w:t>
+      </w:r>
+      <w:proofErr w:type="spellEnd"/>
+      <w:r>
+        <w:rPr>
+          <w:rFonts w:ascii="Arial" w:hAnsi="Arial" w:cs="Arial"/>
+          <w:sz w:val="22"/>
+          <w:szCs w:val="22"/>
+        </w:rPr>
+        <w:t xml:space="preserve"> (string) – id of the context with objects</w:t>
+      </w:r>
+      <w:r>
+        <w:rPr>
+          <w:rFonts w:ascii="Arial" w:hAnsi="Arial" w:cs="Arial"/>
+          <w:sz w:val="22"/>
+          <w:szCs w:val="22"/>
+        </w:rPr>
+        <w:t>;</w:t>
+      </w:r>
+    </w:p>
+    <w:p>
+      <w:pPr>
+        <w:pStyle w:val="NormalWeb"/>
+        <w:numPr>
+          <w:ilvl w:val="1"/>
+          <w:numId w:val="5"/>
+        </w:numPr>
+        <w:spacing w:before="0" w:beforeAutospacing="0" w:after="160" w:afterAutospacing="0"/>
+        <w:rPr>
+          <w:rFonts w:ascii="Arial" w:hAnsi="Arial" w:cs="Arial"/>
+          <w:sz w:val="22"/>
+          <w:szCs w:val="22"/>
+        </w:rPr>
+      </w:pPr>
+      <w:r>
+        <w:rPr>
+          <w:rFonts w:ascii="Arial" w:hAnsi="Arial" w:cs="Arial"/>
+          <w:sz w:val="22"/>
+          <w:szCs w:val="22"/>
+        </w:rPr>
+        <w:t>attribute (string) – name of the function intended for execution;</w:t>
+      </w:r>
+    </w:p>
+    <w:p>
+      <w:pPr>
+        <w:pStyle w:val="NormalWeb"/>
+        <w:numPr>
+          <w:ilvl w:val="1"/>
+          <w:numId w:val="5"/>
+        </w:numPr>
+        <w:spacing w:before="0" w:beforeAutospacing="0" w:after="160" w:afterAutospacing="0"/>
+        <w:rPr>
+          <w:rFonts w:ascii="Arial" w:hAnsi="Arial" w:cs="Arial"/>
+          <w:sz w:val="22"/>
+          <w:szCs w:val="22"/>
+        </w:rPr>
+      </w:pPr>
+      <w:r>
+        <w:rPr>
+          <w:rFonts w:ascii="Arial" w:hAnsi="Arial" w:cs="Arial"/>
+          <w:sz w:val="22"/>
+          <w:szCs w:val="22"/>
+        </w:rPr>
+        <w:t>type (string): context, c, bool, int, double, string – type of the next parameter;</w:t>
+      </w:r>
+    </w:p>
+    <w:p>
+      <w:pPr>
+        <w:pStyle w:val="NormalWeb"/>
+        <w:numPr>
+          <w:ilvl w:val="1"/>
+          <w:numId w:val="5"/>
+        </w:numPr>
+        <w:spacing w:before="0" w:beforeAutospacing="0" w:after="160" w:afterAutospacing="0"/>
+        <w:rPr>
+          <w:rFonts w:ascii="Arial" w:hAnsi="Arial" w:cs="Arial"/>
+        </w:rPr>
+      </w:pPr>
+      <w:r>
+        <w:rPr>
+          <w:rFonts w:ascii="Arial" w:hAnsi="Arial" w:cs="Arial"/>
+        </w:rPr>
+        <w:t>value (</w:t>
+      </w:r>
+      <w:r>
+        <w:rPr>
+          <w:rFonts w:ascii="Arial" w:hAnsi="Arial" w:cs="Arial"/>
+        </w:rPr>
+        <w:t>string / vector&lt;</w:t>
+      </w:r>
+      <w:proofErr w:type="spellStart"/>
+      <w:r>
+        <w:rPr>
+          <w:rFonts w:ascii="Arial" w:hAnsi="Arial" w:cs="Arial"/>
+        </w:rPr>
+        <w:t>VariableModule</w:t>
+      </w:r>
+      <w:proofErr w:type="spellEnd"/>
+      <w:r>
+        <w:rPr>
+          <w:rFonts w:ascii="Arial" w:hAnsi="Arial" w:cs="Arial"/>
+        </w:rPr>
+        <w:t>&gt;</w:t>
+      </w:r>
+      <w:r>
+        <w:rPr>
+          <w:rFonts w:ascii="Arial" w:hAnsi="Arial" w:cs="Arial"/>
+        </w:rPr>
+        <w:t>)</w:t>
+      </w:r>
+      <w:r>
+        <w:rPr>
+          <w:rFonts w:ascii="Arial" w:hAnsi="Arial" w:cs="Arial"/>
+        </w:rPr>
+        <w:t xml:space="preserve"> – id of the context with values or a list of values.</w:t>
+      </w:r>
+    </w:p>
+    <w:p>
+      <w:pPr>
+        <w:pStyle w:val="NormalWeb"/>
+        <w:numPr>
+          <w:ilvl w:val="1"/>
+          <w:numId w:val="4"/>
+        </w:numPr>
+        <w:spacing w:before="0" w:beforeAutospacing="0" w:after="160" w:afterAutospacing="0"/>
         <w:rPr>
           <w:rFonts w:ascii="Arial" w:hAnsi="Arial" w:cs="Arial"/>
         </w:rPr>

</xml_diff>

<commit_message>
Bitmaps loading, fps counter, filesystem
</commit_message>
<xml_diff>
--- a/docs/events_documentation.docx
+++ b/docs/events_documentation.docx
@@ -8592,6 +8592,50 @@
           <w:sz w:val="22"/>
           <w:szCs w:val="22"/>
         </w:rPr>
+        <w:t>, “</w:t>
+      </w:r>
+      <w:proofErr w:type="spellStart"/>
+      <w:r>
+        <w:rPr>
+          <w:rFonts w:ascii="Arial" w:hAnsi="Arial" w:cs="Arial"/>
+          <w:sz w:val="22"/>
+          <w:szCs w:val="22"/>
+        </w:rPr>
+        <w:t>window_w</w:t>
+      </w:r>
+      <w:proofErr w:type="spellEnd"/>
+      <w:r>
+        <w:rPr>
+          <w:rFonts w:ascii="Arial" w:hAnsi="Arial" w:cs="Arial"/>
+          <w:sz w:val="22"/>
+          <w:szCs w:val="22"/>
+        </w:rPr>
+        <w:t>”, “</w:t>
+      </w:r>
+      <w:proofErr w:type="spellStart"/>
+      <w:r>
+        <w:rPr>
+          <w:rFonts w:ascii="Arial" w:hAnsi="Arial" w:cs="Arial"/>
+          <w:sz w:val="22"/>
+          <w:szCs w:val="22"/>
+        </w:rPr>
+        <w:t>window_h</w:t>
+      </w:r>
+      <w:proofErr w:type="spellEnd"/>
+      <w:r>
+        <w:rPr>
+          <w:rFonts w:ascii="Arial" w:hAnsi="Arial" w:cs="Arial"/>
+          <w:sz w:val="22"/>
+          <w:szCs w:val="22"/>
+        </w:rPr>
+        <w:t>”</w:t>
+      </w:r>
+      <w:r>
+        <w:rPr>
+          <w:rFonts w:ascii="Arial" w:hAnsi="Arial" w:cs="Arial"/>
+          <w:sz w:val="22"/>
+          <w:szCs w:val="22"/>
+        </w:rPr>
         <w:t>. If you choose “literal”, you can provide literals from these types:</w:t>
       </w:r>
       <w:r>
@@ -8696,15 +8740,31 @@
           <w:sz w:val="22"/>
           <w:szCs w:val="22"/>
         </w:rPr>
-        <w:t xml:space="preserve">literal </w:t>
-      </w:r>
-      <w:r>
-        <w:rPr>
-          <w:rFonts w:ascii="Arial" w:hAnsi="Arial" w:cs="Arial"/>
-          <w:sz w:val="22"/>
-          <w:szCs w:val="22"/>
-        </w:rPr>
-        <w:t xml:space="preserve">&lt;type&gt; </w:t>
+        <w:t>[</w:t>
+      </w:r>
+      <w:r>
+        <w:rPr>
+          <w:rFonts w:ascii="Arial" w:hAnsi="Arial" w:cs="Arial"/>
+          <w:sz w:val="22"/>
+          <w:szCs w:val="22"/>
+        </w:rPr>
+        <w:t>literal</w:t>
+      </w:r>
+      <w:r>
+        <w:rPr>
+          <w:rFonts w:ascii="Arial" w:hAnsi="Arial" w:cs="Arial"/>
+          <w:sz w:val="22"/>
+          <w:szCs w:val="22"/>
+        </w:rPr>
+        <w:t>]</w:t>
+      </w:r>
+      <w:r>
+        <w:rPr>
+          <w:rFonts w:ascii="Arial" w:hAnsi="Arial" w:cs="Arial"/>
+          <w:sz w:val="22"/>
+          <w:szCs w:val="22"/>
+        </w:rPr>
+        <w:t xml:space="preserve"> </w:t>
       </w:r>
       <w:r>
         <w:rPr>
@@ -8789,7 +8849,15 @@
           <w:sz w:val="22"/>
           <w:szCs w:val="22"/>
         </w:rPr>
-        <w:t xml:space="preserve">type &lt;string&gt;: </w:t>
+        <w:t>literal</w:t>
+      </w:r>
+      <w:r>
+        <w:rPr>
+          <w:rFonts w:ascii="Arial" w:hAnsi="Arial" w:cs="Arial"/>
+          <w:sz w:val="22"/>
+          <w:szCs w:val="22"/>
+        </w:rPr>
+        <w:t xml:space="preserve"> &lt;string&gt;: </w:t>
       </w:r>
       <w:r>
         <w:rPr>
@@ -12452,39 +12520,7 @@
           <w:sz w:val="22"/>
           <w:szCs w:val="22"/>
         </w:rPr>
-        <w:t>new &lt;type&gt;</w:t>
-      </w:r>
-      <w:r>
-        <w:rPr>
-          <w:rFonts w:ascii="Arial" w:hAnsi="Arial" w:cs="Arial"/>
-          <w:sz w:val="22"/>
-          <w:szCs w:val="22"/>
-        </w:rPr>
-        <w:t xml:space="preserve"> context/c</w:t>
-      </w:r>
-      <w:r>
-        <w:rPr>
-          <w:rFonts w:ascii="Arial" w:hAnsi="Arial" w:cs="Arial"/>
-          <w:sz w:val="22"/>
-          <w:szCs w:val="22"/>
-        </w:rPr>
-        <w:t xml:space="preserve"> </w:t>
-      </w:r>
-      <w:r>
-        <w:rPr>
-          <w:rFonts w:ascii="Arial" w:hAnsi="Arial" w:cs="Arial"/>
-          <w:sz w:val="22"/>
-          <w:szCs w:val="22"/>
-        </w:rPr>
-        <w:t xml:space="preserve">[destination] </w:t>
-      </w:r>
-      <w:r>
-        <w:rPr>
-          <w:rFonts w:ascii="Arial" w:hAnsi="Arial" w:cs="Arial"/>
-          <w:sz w:val="22"/>
-          <w:szCs w:val="22"/>
-        </w:rPr>
-        <w:t>[size1] [size2] [</w:t>
+        <w:t>new &lt;type&gt; context/c [destination] [size1] [size2] [</w:t>
       </w:r>
       <w:proofErr w:type="spellStart"/>
       <w:r>
@@ -12620,31 +12656,7 @@
           <w:sz w:val="22"/>
           <w:szCs w:val="22"/>
         </w:rPr>
-        <w:t>[semi-optional] destination</w:t>
-      </w:r>
-      <w:r>
-        <w:rPr>
-          <w:rFonts w:ascii="Arial" w:hAnsi="Arial" w:cs="Arial"/>
-          <w:sz w:val="22"/>
-          <w:szCs w:val="22"/>
-        </w:rPr>
-        <w:t xml:space="preserve"> </w:t>
-      </w:r>
-      <w:r>
-        <w:rPr>
-          <w:rFonts w:ascii="Arial" w:hAnsi="Arial" w:cs="Arial"/>
-          <w:sz w:val="22"/>
-          <w:szCs w:val="22"/>
-        </w:rPr>
-        <w:t xml:space="preserve">(string) – </w:t>
-      </w:r>
-      <w:r>
-        <w:rPr>
-          <w:rFonts w:ascii="Arial" w:hAnsi="Arial" w:cs="Arial"/>
-          <w:sz w:val="22"/>
-          <w:szCs w:val="22"/>
-        </w:rPr>
-        <w:t>id of the context with a container for new entities</w:t>
+        <w:t>[semi-optional] destination (string) – id of the context with a container for new entities</w:t>
       </w:r>
       <w:r>
         <w:rPr>

</xml_diff>